<commit_message>
added all code for matchmaker
</commit_message>
<xml_diff>
--- a/FEWD_notes.docx
+++ b/FEWD_notes.docx
@@ -640,7 +640,6 @@
         <w:spacing w:after="0" w:line="240" w:lineRule="auto"/>
         <w:contextualSpacing/>
         <w:rPr>
-          <w:rFonts w:cs="Helvetica"/>
           <w:color w:val="000000" w:themeColor="text1"/>
           <w:sz w:val="24"/>
           <w:szCs w:val="24"/>
@@ -676,6 +675,44 @@
         <w:autoSpaceDN w:val="0"/>
         <w:adjustRightInd w:val="0"/>
         <w:spacing w:after="0" w:line="240" w:lineRule="auto"/>
+        <w:contextualSpacing/>
+        <w:rPr>
+          <w:rFonts w:cs="Helvetica"/>
+          <w:color w:val="000000" w:themeColor="text1"/>
+          <w:sz w:val="24"/>
+          <w:szCs w:val="24"/>
+        </w:rPr>
+      </w:pPr>
+      <w:r>
+        <w:rPr>
+          <w:color w:val="000000" w:themeColor="text1"/>
+          <w:sz w:val="24"/>
+          <w:szCs w:val="24"/>
+        </w:rPr>
+        <w:t>**quick command for this is to save the file as a .html file and then once you are in the file type “html” and then “tab” and it will create the boiler plate for you</w:t>
+      </w:r>
+    </w:p>
+    <w:p>
+      <w:pPr>
+        <w:widowControl w:val="0"/>
+        <w:tabs>
+          <w:tab w:val="left" w:pos="560"/>
+          <w:tab w:val="left" w:pos="1120"/>
+          <w:tab w:val="left" w:pos="1680"/>
+          <w:tab w:val="left" w:pos="2240"/>
+          <w:tab w:val="left" w:pos="2800"/>
+          <w:tab w:val="left" w:pos="3360"/>
+          <w:tab w:val="left" w:pos="3920"/>
+          <w:tab w:val="left" w:pos="4480"/>
+          <w:tab w:val="left" w:pos="5040"/>
+          <w:tab w:val="left" w:pos="5600"/>
+          <w:tab w:val="left" w:pos="6160"/>
+          <w:tab w:val="left" w:pos="6720"/>
+        </w:tabs>
+        <w:autoSpaceDE w:val="0"/>
+        <w:autoSpaceDN w:val="0"/>
+        <w:adjustRightInd w:val="0"/>
+        <w:spacing w:after="0" w:line="240" w:lineRule="auto"/>
         <w:rPr>
           <w:rFonts w:ascii="Helvetica" w:hAnsi="Helvetica" w:cs="Helvetica"/>
           <w:color w:val="000000" w:themeColor="text1"/>
@@ -1669,6 +1706,7 @@
           <w:sz w:val="24"/>
           <w:szCs w:val="24"/>
         </w:rPr>
+        <w:lastRenderedPageBreak/>
         <w:t>Line-height: 20px</w:t>
       </w:r>
     </w:p>
@@ -1745,7 +1783,6 @@
           <w:sz w:val="24"/>
           <w:szCs w:val="24"/>
         </w:rPr>
-        <w:lastRenderedPageBreak/>
         <w:t>Font-family: sans-serif, serif</w:t>
       </w:r>
     </w:p>
@@ -2544,6 +2581,291 @@
           <w:szCs w:val="24"/>
         </w:rPr>
         <w:t>.)</w:t>
+      </w:r>
+    </w:p>
+    <w:p>
+      <w:pPr>
+        <w:widowControl w:val="0"/>
+        <w:tabs>
+          <w:tab w:val="left" w:pos="560"/>
+          <w:tab w:val="left" w:pos="1120"/>
+          <w:tab w:val="left" w:pos="1680"/>
+          <w:tab w:val="left" w:pos="2240"/>
+          <w:tab w:val="left" w:pos="2800"/>
+          <w:tab w:val="left" w:pos="3360"/>
+          <w:tab w:val="left" w:pos="3920"/>
+          <w:tab w:val="left" w:pos="4480"/>
+          <w:tab w:val="left" w:pos="5040"/>
+          <w:tab w:val="left" w:pos="5600"/>
+          <w:tab w:val="left" w:pos="6160"/>
+          <w:tab w:val="left" w:pos="6720"/>
+        </w:tabs>
+        <w:autoSpaceDE w:val="0"/>
+        <w:autoSpaceDN w:val="0"/>
+        <w:adjustRightInd w:val="0"/>
+        <w:spacing w:after="0" w:line="240" w:lineRule="auto"/>
+        <w:rPr>
+          <w:rFonts w:cs="Helvetica"/>
+          <w:color w:val="000000" w:themeColor="text1"/>
+          <w:sz w:val="24"/>
+          <w:szCs w:val="24"/>
+        </w:rPr>
+      </w:pPr>
+    </w:p>
+    <w:p>
+      <w:pPr>
+        <w:widowControl w:val="0"/>
+        <w:tabs>
+          <w:tab w:val="left" w:pos="560"/>
+          <w:tab w:val="left" w:pos="1120"/>
+          <w:tab w:val="left" w:pos="1680"/>
+          <w:tab w:val="left" w:pos="2240"/>
+          <w:tab w:val="left" w:pos="2800"/>
+          <w:tab w:val="left" w:pos="3360"/>
+          <w:tab w:val="left" w:pos="3920"/>
+          <w:tab w:val="left" w:pos="4480"/>
+          <w:tab w:val="left" w:pos="5040"/>
+          <w:tab w:val="left" w:pos="5600"/>
+          <w:tab w:val="left" w:pos="6160"/>
+          <w:tab w:val="left" w:pos="6720"/>
+        </w:tabs>
+        <w:autoSpaceDE w:val="0"/>
+        <w:autoSpaceDN w:val="0"/>
+        <w:adjustRightInd w:val="0"/>
+        <w:spacing w:after="0" w:line="240" w:lineRule="auto"/>
+        <w:rPr>
+          <w:rFonts w:cs="Helvetica"/>
+          <w:b/>
+          <w:color w:val="000000" w:themeColor="text1"/>
+          <w:sz w:val="24"/>
+          <w:szCs w:val="24"/>
+          <w:highlight w:val="yellow"/>
+        </w:rPr>
+      </w:pPr>
+      <w:r>
+        <w:rPr>
+          <w:rFonts w:cs="Helvetica"/>
+          <w:color w:val="000000" w:themeColor="text1"/>
+          <w:sz w:val="24"/>
+          <w:szCs w:val="24"/>
+          <w:highlight w:val="yellow"/>
+        </w:rPr>
+        <w:t xml:space="preserve">**in order to normalize the browser code for your website you can use </w:t>
+      </w:r>
+      <w:r>
+        <w:rPr>
+          <w:rFonts w:cs="Helvetica"/>
+          <w:b/>
+          <w:color w:val="000000" w:themeColor="text1"/>
+          <w:sz w:val="24"/>
+          <w:szCs w:val="24"/>
+          <w:highlight w:val="yellow"/>
+        </w:rPr>
+        <w:t>Normalize.css</w:t>
+      </w:r>
+    </w:p>
+    <w:p>
+      <w:pPr>
+        <w:widowControl w:val="0"/>
+        <w:tabs>
+          <w:tab w:val="left" w:pos="560"/>
+          <w:tab w:val="left" w:pos="1120"/>
+          <w:tab w:val="left" w:pos="1680"/>
+          <w:tab w:val="left" w:pos="2240"/>
+          <w:tab w:val="left" w:pos="2800"/>
+          <w:tab w:val="left" w:pos="3360"/>
+          <w:tab w:val="left" w:pos="3920"/>
+          <w:tab w:val="left" w:pos="4480"/>
+          <w:tab w:val="left" w:pos="5040"/>
+          <w:tab w:val="left" w:pos="5600"/>
+          <w:tab w:val="left" w:pos="6160"/>
+          <w:tab w:val="left" w:pos="6720"/>
+        </w:tabs>
+        <w:autoSpaceDE w:val="0"/>
+        <w:autoSpaceDN w:val="0"/>
+        <w:adjustRightInd w:val="0"/>
+        <w:spacing w:after="0" w:line="240" w:lineRule="auto"/>
+        <w:rPr>
+          <w:rFonts w:cs="Helvetica"/>
+          <w:b/>
+          <w:color w:val="000000" w:themeColor="text1"/>
+          <w:sz w:val="24"/>
+          <w:szCs w:val="24"/>
+          <w:highlight w:val="yellow"/>
+        </w:rPr>
+      </w:pPr>
+      <w:r>
+        <w:rPr>
+          <w:rFonts w:cs="Helvetica"/>
+          <w:b/>
+          <w:color w:val="000000" w:themeColor="text1"/>
+          <w:sz w:val="24"/>
+          <w:szCs w:val="24"/>
+          <w:highlight w:val="yellow"/>
+        </w:rPr>
+        <w:t>-Adriana will give us the .</w:t>
+      </w:r>
+      <w:proofErr w:type="spellStart"/>
+      <w:r>
+        <w:rPr>
+          <w:rFonts w:cs="Helvetica"/>
+          <w:b/>
+          <w:color w:val="000000" w:themeColor="text1"/>
+          <w:sz w:val="24"/>
+          <w:szCs w:val="24"/>
+          <w:highlight w:val="yellow"/>
+        </w:rPr>
+        <w:t>css</w:t>
+      </w:r>
+      <w:proofErr w:type="spellEnd"/>
+      <w:r>
+        <w:rPr>
+          <w:rFonts w:cs="Helvetica"/>
+          <w:b/>
+          <w:color w:val="000000" w:themeColor="text1"/>
+          <w:sz w:val="24"/>
+          <w:szCs w:val="24"/>
+          <w:highlight w:val="yellow"/>
+        </w:rPr>
+        <w:t xml:space="preserve"> file and we should add the link in our html file… </w:t>
+      </w:r>
+    </w:p>
+    <w:p>
+      <w:pPr>
+        <w:widowControl w:val="0"/>
+        <w:tabs>
+          <w:tab w:val="left" w:pos="560"/>
+          <w:tab w:val="left" w:pos="1120"/>
+          <w:tab w:val="left" w:pos="1680"/>
+          <w:tab w:val="left" w:pos="2240"/>
+          <w:tab w:val="left" w:pos="2800"/>
+          <w:tab w:val="left" w:pos="3360"/>
+          <w:tab w:val="left" w:pos="3920"/>
+          <w:tab w:val="left" w:pos="4480"/>
+          <w:tab w:val="left" w:pos="5040"/>
+          <w:tab w:val="left" w:pos="5600"/>
+          <w:tab w:val="left" w:pos="6160"/>
+          <w:tab w:val="left" w:pos="6720"/>
+        </w:tabs>
+        <w:autoSpaceDE w:val="0"/>
+        <w:autoSpaceDN w:val="0"/>
+        <w:adjustRightInd w:val="0"/>
+        <w:spacing w:after="0" w:line="240" w:lineRule="auto"/>
+        <w:rPr>
+          <w:rFonts w:cs="Helvetica"/>
+          <w:color w:val="000000" w:themeColor="text1"/>
+          <w:sz w:val="24"/>
+          <w:szCs w:val="24"/>
+        </w:rPr>
+      </w:pPr>
+      <w:r>
+        <w:rPr>
+          <w:rFonts w:cs="Helvetica"/>
+          <w:b/>
+          <w:color w:val="000000" w:themeColor="text1"/>
+          <w:sz w:val="24"/>
+          <w:szCs w:val="24"/>
+          <w:highlight w:val="yellow"/>
+        </w:rPr>
+        <w:t xml:space="preserve">&lt;link </w:t>
+      </w:r>
+      <w:proofErr w:type="spellStart"/>
+      <w:r>
+        <w:rPr>
+          <w:rFonts w:cs="Helvetica"/>
+          <w:b/>
+          <w:color w:val="000000" w:themeColor="text1"/>
+          <w:sz w:val="24"/>
+          <w:szCs w:val="24"/>
+          <w:highlight w:val="yellow"/>
+        </w:rPr>
+        <w:t>rel</w:t>
+      </w:r>
+      <w:proofErr w:type="spellEnd"/>
+      <w:proofErr w:type="gramStart"/>
+      <w:r>
+        <w:rPr>
+          <w:rFonts w:cs="Helvetica"/>
+          <w:b/>
+          <w:color w:val="000000" w:themeColor="text1"/>
+          <w:sz w:val="24"/>
+          <w:szCs w:val="24"/>
+          <w:highlight w:val="yellow"/>
+        </w:rPr>
+        <w:t>=”</w:t>
+      </w:r>
+      <w:proofErr w:type="spellStart"/>
+      <w:r>
+        <w:rPr>
+          <w:rFonts w:cs="Helvetica"/>
+          <w:b/>
+          <w:color w:val="000000" w:themeColor="text1"/>
+          <w:sz w:val="24"/>
+          <w:szCs w:val="24"/>
+          <w:highlight w:val="yellow"/>
+        </w:rPr>
+        <w:t>stylesheet</w:t>
+      </w:r>
+      <w:proofErr w:type="spellEnd"/>
+      <w:proofErr w:type="gramEnd"/>
+      <w:r>
+        <w:rPr>
+          <w:rFonts w:cs="Helvetica"/>
+          <w:b/>
+          <w:color w:val="000000" w:themeColor="text1"/>
+          <w:sz w:val="24"/>
+          <w:szCs w:val="24"/>
+          <w:highlight w:val="yellow"/>
+        </w:rPr>
+        <w:t>” type=”text/</w:t>
+      </w:r>
+      <w:proofErr w:type="spellStart"/>
+      <w:r>
+        <w:rPr>
+          <w:rFonts w:cs="Helvetica"/>
+          <w:b/>
+          <w:color w:val="000000" w:themeColor="text1"/>
+          <w:sz w:val="24"/>
+          <w:szCs w:val="24"/>
+          <w:highlight w:val="yellow"/>
+        </w:rPr>
+        <w:t>css</w:t>
+      </w:r>
+      <w:proofErr w:type="spellEnd"/>
+      <w:r>
+        <w:rPr>
+          <w:rFonts w:cs="Helvetica"/>
+          <w:b/>
+          <w:color w:val="000000" w:themeColor="text1"/>
+          <w:sz w:val="24"/>
+          <w:szCs w:val="24"/>
+          <w:highlight w:val="yellow"/>
+        </w:rPr>
+        <w:t xml:space="preserve">” </w:t>
+      </w:r>
+      <w:proofErr w:type="spellStart"/>
+      <w:r>
+        <w:rPr>
+          <w:rFonts w:cs="Helvetica"/>
+          <w:b/>
+          <w:color w:val="000000" w:themeColor="text1"/>
+          <w:sz w:val="24"/>
+          <w:szCs w:val="24"/>
+          <w:highlight w:val="yellow"/>
+        </w:rPr>
+        <w:t>href</w:t>
+      </w:r>
+      <w:proofErr w:type="spellEnd"/>
+      <w:r>
+        <w:rPr>
+          <w:rFonts w:cs="Helvetica"/>
+          <w:b/>
+          <w:color w:val="000000" w:themeColor="text1"/>
+          <w:sz w:val="24"/>
+          <w:szCs w:val="24"/>
+          <w:highlight w:val="yellow"/>
+        </w:rPr>
+        <w:t>=”normalize.css”&gt; (load this before the style sheet link)</w:t>
       </w:r>
     </w:p>
     <w:p>
@@ -3051,6 +3373,7 @@
           <w:sz w:val="24"/>
           <w:szCs w:val="24"/>
         </w:rPr>
+        <w:lastRenderedPageBreak/>
         <w:t>HTML= &lt;h3 id</w:t>
       </w:r>
       <w:proofErr w:type="gramStart"/>
@@ -4488,6 +4811,7 @@
           <w:szCs w:val="24"/>
           <w:lang w:eastAsia="en-US"/>
         </w:rPr>
+        <w:lastRenderedPageBreak/>
         <w:drawing>
           <wp:anchor distT="0" distB="0" distL="114300" distR="114300" simplePos="0" relativeHeight="251659264" behindDoc="0" locked="0" layoutInCell="1" allowOverlap="1" wp14:anchorId="159159BD" wp14:editId="75962374">
             <wp:simplePos x="0" y="0"/>
@@ -4819,1638 +5143,1861 @@
           <w:szCs w:val="24"/>
           <w:u w:val="single"/>
         </w:rPr>
+        <w:t>Sublime Shortcuts:</w:t>
+      </w:r>
+    </w:p>
+    <w:p>
+      <w:pPr>
+        <w:widowControl w:val="0"/>
+        <w:tabs>
+          <w:tab w:val="left" w:pos="560"/>
+          <w:tab w:val="left" w:pos="1120"/>
+          <w:tab w:val="left" w:pos="1680"/>
+          <w:tab w:val="left" w:pos="2240"/>
+          <w:tab w:val="left" w:pos="2800"/>
+          <w:tab w:val="left" w:pos="3360"/>
+          <w:tab w:val="left" w:pos="3920"/>
+          <w:tab w:val="left" w:pos="4480"/>
+          <w:tab w:val="left" w:pos="5040"/>
+          <w:tab w:val="left" w:pos="5600"/>
+          <w:tab w:val="left" w:pos="6160"/>
+          <w:tab w:val="left" w:pos="6720"/>
+        </w:tabs>
+        <w:autoSpaceDE w:val="0"/>
+        <w:autoSpaceDN w:val="0"/>
+        <w:adjustRightInd w:val="0"/>
+        <w:spacing w:after="0" w:line="240" w:lineRule="auto"/>
+        <w:rPr>
+          <w:rFonts w:cs="Helvetica"/>
+          <w:color w:val="000000" w:themeColor="text1"/>
+          <w:sz w:val="24"/>
+          <w:szCs w:val="24"/>
+        </w:rPr>
+      </w:pPr>
+      <w:r>
+        <w:rPr>
+          <w:rFonts w:cs="Helvetica"/>
+          <w:b/>
+          <w:color w:val="000000" w:themeColor="text1"/>
+          <w:sz w:val="24"/>
+          <w:szCs w:val="24"/>
+        </w:rPr>
+        <w:t>Command + D</w:t>
+      </w:r>
+      <w:r>
+        <w:rPr>
+          <w:rFonts w:cs="Helvetica"/>
+          <w:color w:val="000000" w:themeColor="text1"/>
+          <w:sz w:val="24"/>
+          <w:szCs w:val="24"/>
+        </w:rPr>
+        <w:t>=select word and then keep hitting that sequence until you have selected everything you want. Then change them all at the same time</w:t>
+      </w:r>
+    </w:p>
+    <w:p>
+      <w:pPr>
+        <w:widowControl w:val="0"/>
+        <w:tabs>
+          <w:tab w:val="left" w:pos="560"/>
+          <w:tab w:val="left" w:pos="1120"/>
+          <w:tab w:val="left" w:pos="1680"/>
+          <w:tab w:val="left" w:pos="2240"/>
+          <w:tab w:val="left" w:pos="2800"/>
+          <w:tab w:val="left" w:pos="3360"/>
+          <w:tab w:val="left" w:pos="3920"/>
+          <w:tab w:val="left" w:pos="4480"/>
+          <w:tab w:val="left" w:pos="5040"/>
+          <w:tab w:val="left" w:pos="5600"/>
+          <w:tab w:val="left" w:pos="6160"/>
+          <w:tab w:val="left" w:pos="6720"/>
+        </w:tabs>
+        <w:autoSpaceDE w:val="0"/>
+        <w:autoSpaceDN w:val="0"/>
+        <w:adjustRightInd w:val="0"/>
+        <w:spacing w:after="0" w:line="240" w:lineRule="auto"/>
+        <w:rPr>
+          <w:rFonts w:cs="Helvetica"/>
+          <w:color w:val="000000" w:themeColor="text1"/>
+          <w:sz w:val="24"/>
+          <w:szCs w:val="24"/>
+        </w:rPr>
+      </w:pPr>
+    </w:p>
+    <w:p>
+      <w:pPr>
+        <w:widowControl w:val="0"/>
+        <w:tabs>
+          <w:tab w:val="left" w:pos="560"/>
+          <w:tab w:val="left" w:pos="1120"/>
+          <w:tab w:val="left" w:pos="1680"/>
+          <w:tab w:val="left" w:pos="2240"/>
+          <w:tab w:val="left" w:pos="2800"/>
+          <w:tab w:val="left" w:pos="3360"/>
+          <w:tab w:val="left" w:pos="3920"/>
+          <w:tab w:val="left" w:pos="4480"/>
+          <w:tab w:val="left" w:pos="5040"/>
+          <w:tab w:val="left" w:pos="5600"/>
+          <w:tab w:val="left" w:pos="6160"/>
+          <w:tab w:val="left" w:pos="6720"/>
+        </w:tabs>
+        <w:autoSpaceDE w:val="0"/>
+        <w:autoSpaceDN w:val="0"/>
+        <w:adjustRightInd w:val="0"/>
+        <w:spacing w:after="0" w:line="240" w:lineRule="auto"/>
+        <w:rPr>
+          <w:rFonts w:cs="Helvetica"/>
+          <w:color w:val="000000" w:themeColor="text1"/>
+          <w:sz w:val="24"/>
+          <w:szCs w:val="24"/>
+          <w:u w:val="single"/>
+        </w:rPr>
+      </w:pPr>
+      <w:r>
+        <w:rPr>
+          <w:rFonts w:cs="Helvetica"/>
+          <w:color w:val="000000" w:themeColor="text1"/>
+          <w:sz w:val="24"/>
+          <w:szCs w:val="24"/>
+          <w:u w:val="single"/>
+        </w:rPr>
+        <w:t>Terminal Commands:</w:t>
+      </w:r>
+    </w:p>
+    <w:p>
+      <w:pPr>
+        <w:widowControl w:val="0"/>
+        <w:tabs>
+          <w:tab w:val="left" w:pos="560"/>
+          <w:tab w:val="left" w:pos="1120"/>
+          <w:tab w:val="left" w:pos="1680"/>
+          <w:tab w:val="left" w:pos="2240"/>
+          <w:tab w:val="left" w:pos="2800"/>
+          <w:tab w:val="left" w:pos="3360"/>
+          <w:tab w:val="left" w:pos="3920"/>
+          <w:tab w:val="left" w:pos="4480"/>
+          <w:tab w:val="left" w:pos="5040"/>
+          <w:tab w:val="left" w:pos="5600"/>
+          <w:tab w:val="left" w:pos="6160"/>
+          <w:tab w:val="left" w:pos="6720"/>
+        </w:tabs>
+        <w:autoSpaceDE w:val="0"/>
+        <w:autoSpaceDN w:val="0"/>
+        <w:adjustRightInd w:val="0"/>
+        <w:spacing w:after="0" w:line="240" w:lineRule="auto"/>
+        <w:rPr>
+          <w:rFonts w:cs="Helvetica"/>
+          <w:color w:val="000000" w:themeColor="text1"/>
+          <w:sz w:val="24"/>
+          <w:szCs w:val="24"/>
+        </w:rPr>
+      </w:pPr>
+      <w:r>
+        <w:rPr>
+          <w:rFonts w:cs="Helvetica"/>
+          <w:b/>
+          <w:color w:val="000000" w:themeColor="text1"/>
+          <w:sz w:val="24"/>
+          <w:szCs w:val="24"/>
+        </w:rPr>
+        <w:t>Open folder</w:t>
+      </w:r>
+      <w:r>
+        <w:rPr>
+          <w:rFonts w:cs="Helvetica"/>
+          <w:b/>
+          <w:color w:val="000000" w:themeColor="text1"/>
+          <w:sz w:val="24"/>
+          <w:szCs w:val="24"/>
+        </w:rPr>
+        <w:t>/directory</w:t>
+      </w:r>
+      <w:r>
+        <w:rPr>
+          <w:rFonts w:cs="Helvetica"/>
+          <w:color w:val="000000" w:themeColor="text1"/>
+          <w:sz w:val="24"/>
+          <w:szCs w:val="24"/>
+        </w:rPr>
+        <w:t xml:space="preserve">: cd </w:t>
+      </w:r>
+      <w:r>
+        <w:rPr>
+          <w:rFonts w:cs="Helvetica"/>
+          <w:color w:val="7030A0"/>
+          <w:sz w:val="24"/>
+          <w:szCs w:val="24"/>
+        </w:rPr>
+        <w:t>Documents</w:t>
+      </w:r>
+    </w:p>
+    <w:p>
+      <w:pPr>
+        <w:widowControl w:val="0"/>
+        <w:tabs>
+          <w:tab w:val="left" w:pos="560"/>
+          <w:tab w:val="left" w:pos="1120"/>
+          <w:tab w:val="left" w:pos="1680"/>
+          <w:tab w:val="left" w:pos="2240"/>
+          <w:tab w:val="left" w:pos="2800"/>
+          <w:tab w:val="left" w:pos="3360"/>
+          <w:tab w:val="left" w:pos="3920"/>
+          <w:tab w:val="left" w:pos="4480"/>
+          <w:tab w:val="left" w:pos="5040"/>
+          <w:tab w:val="left" w:pos="5600"/>
+          <w:tab w:val="left" w:pos="6160"/>
+          <w:tab w:val="left" w:pos="6720"/>
+        </w:tabs>
+        <w:autoSpaceDE w:val="0"/>
+        <w:autoSpaceDN w:val="0"/>
+        <w:adjustRightInd w:val="0"/>
+        <w:spacing w:after="0" w:line="240" w:lineRule="auto"/>
+        <w:rPr>
+          <w:rFonts w:cs="Helvetica"/>
+          <w:color w:val="000000" w:themeColor="text1"/>
+          <w:sz w:val="24"/>
+          <w:szCs w:val="24"/>
+        </w:rPr>
+      </w:pPr>
+      <w:r>
+        <w:rPr>
+          <w:rFonts w:cs="Helvetica"/>
+          <w:b/>
+          <w:color w:val="000000" w:themeColor="text1"/>
+          <w:sz w:val="24"/>
+          <w:szCs w:val="24"/>
+        </w:rPr>
+        <w:t>Go back one folder/directory</w:t>
+      </w:r>
+      <w:r>
+        <w:rPr>
+          <w:rFonts w:cs="Helvetica"/>
+          <w:color w:val="000000" w:themeColor="text1"/>
+          <w:sz w:val="24"/>
+          <w:szCs w:val="24"/>
+        </w:rPr>
+        <w:t>: cd</w:t>
+      </w:r>
+      <w:proofErr w:type="gramStart"/>
+      <w:r>
+        <w:rPr>
+          <w:rFonts w:cs="Helvetica"/>
+          <w:color w:val="000000" w:themeColor="text1"/>
+          <w:sz w:val="24"/>
+          <w:szCs w:val="24"/>
+        </w:rPr>
+        <w:t xml:space="preserve"> ..</w:t>
+      </w:r>
+      <w:proofErr w:type="gramEnd"/>
+    </w:p>
+    <w:p>
+      <w:pPr>
+        <w:widowControl w:val="0"/>
+        <w:tabs>
+          <w:tab w:val="left" w:pos="560"/>
+          <w:tab w:val="left" w:pos="1120"/>
+          <w:tab w:val="left" w:pos="1680"/>
+          <w:tab w:val="left" w:pos="2240"/>
+          <w:tab w:val="left" w:pos="2800"/>
+          <w:tab w:val="left" w:pos="3360"/>
+          <w:tab w:val="left" w:pos="3920"/>
+          <w:tab w:val="left" w:pos="4480"/>
+          <w:tab w:val="left" w:pos="5040"/>
+          <w:tab w:val="left" w:pos="5600"/>
+          <w:tab w:val="left" w:pos="6160"/>
+          <w:tab w:val="left" w:pos="6720"/>
+        </w:tabs>
+        <w:autoSpaceDE w:val="0"/>
+        <w:autoSpaceDN w:val="0"/>
+        <w:adjustRightInd w:val="0"/>
+        <w:spacing w:after="0" w:line="240" w:lineRule="auto"/>
+        <w:rPr>
+          <w:rFonts w:cs="Helvetica"/>
+          <w:color w:val="000000" w:themeColor="text1"/>
+          <w:sz w:val="24"/>
+          <w:szCs w:val="24"/>
+        </w:rPr>
+      </w:pPr>
+      <w:r>
+        <w:rPr>
+          <w:rFonts w:cs="Helvetica"/>
+          <w:b/>
+          <w:color w:val="000000" w:themeColor="text1"/>
+          <w:sz w:val="24"/>
+          <w:szCs w:val="24"/>
+        </w:rPr>
+        <w:t>Create new folder</w:t>
+      </w:r>
+      <w:r>
+        <w:rPr>
+          <w:rFonts w:cs="Helvetica"/>
+          <w:b/>
+          <w:color w:val="000000" w:themeColor="text1"/>
+          <w:sz w:val="24"/>
+          <w:szCs w:val="24"/>
+        </w:rPr>
+        <w:t>/directory</w:t>
+      </w:r>
+      <w:r>
+        <w:rPr>
+          <w:rFonts w:cs="Helvetica"/>
+          <w:color w:val="000000" w:themeColor="text1"/>
+          <w:sz w:val="24"/>
+          <w:szCs w:val="24"/>
+        </w:rPr>
+        <w:t xml:space="preserve">: mkdir </w:t>
+      </w:r>
+      <w:r>
+        <w:rPr>
+          <w:rFonts w:cs="Helvetica"/>
+          <w:color w:val="7030A0"/>
+          <w:sz w:val="24"/>
+          <w:szCs w:val="24"/>
+        </w:rPr>
+        <w:t>dummy_folder</w:t>
+      </w:r>
+    </w:p>
+    <w:p>
+      <w:pPr>
+        <w:widowControl w:val="0"/>
+        <w:tabs>
+          <w:tab w:val="left" w:pos="560"/>
+          <w:tab w:val="left" w:pos="1120"/>
+          <w:tab w:val="left" w:pos="1680"/>
+          <w:tab w:val="left" w:pos="2240"/>
+          <w:tab w:val="left" w:pos="2800"/>
+          <w:tab w:val="left" w:pos="3360"/>
+          <w:tab w:val="left" w:pos="3920"/>
+          <w:tab w:val="left" w:pos="4480"/>
+          <w:tab w:val="left" w:pos="5040"/>
+          <w:tab w:val="left" w:pos="5600"/>
+          <w:tab w:val="left" w:pos="6160"/>
+          <w:tab w:val="left" w:pos="6720"/>
+        </w:tabs>
+        <w:autoSpaceDE w:val="0"/>
+        <w:autoSpaceDN w:val="0"/>
+        <w:adjustRightInd w:val="0"/>
+        <w:spacing w:after="0" w:line="240" w:lineRule="auto"/>
+        <w:rPr>
+          <w:rFonts w:cs="Helvetica"/>
+          <w:color w:val="000000" w:themeColor="text1"/>
+          <w:sz w:val="24"/>
+          <w:szCs w:val="24"/>
+        </w:rPr>
+      </w:pPr>
+      <w:r>
+        <w:rPr>
+          <w:rFonts w:cs="Helvetica"/>
+          <w:b/>
+          <w:color w:val="000000" w:themeColor="text1"/>
+          <w:sz w:val="24"/>
+          <w:szCs w:val="24"/>
+        </w:rPr>
+        <w:t>Create new file</w:t>
+      </w:r>
+      <w:r>
+        <w:rPr>
+          <w:rFonts w:cs="Helvetica"/>
+          <w:color w:val="000000" w:themeColor="text1"/>
+          <w:sz w:val="24"/>
+          <w:szCs w:val="24"/>
+        </w:rPr>
+        <w:t xml:space="preserve">: touch </w:t>
+      </w:r>
+      <w:r>
+        <w:rPr>
+          <w:rFonts w:cs="Helvetica"/>
+          <w:color w:val="7030A0"/>
+          <w:sz w:val="24"/>
+          <w:szCs w:val="24"/>
+        </w:rPr>
+        <w:t>index.html</w:t>
+      </w:r>
+    </w:p>
+    <w:p>
+      <w:pPr>
+        <w:widowControl w:val="0"/>
+        <w:tabs>
+          <w:tab w:val="left" w:pos="560"/>
+          <w:tab w:val="left" w:pos="1120"/>
+          <w:tab w:val="left" w:pos="1680"/>
+          <w:tab w:val="left" w:pos="2240"/>
+          <w:tab w:val="left" w:pos="2800"/>
+          <w:tab w:val="left" w:pos="3360"/>
+          <w:tab w:val="left" w:pos="3920"/>
+          <w:tab w:val="left" w:pos="4480"/>
+          <w:tab w:val="left" w:pos="5040"/>
+          <w:tab w:val="left" w:pos="5600"/>
+          <w:tab w:val="left" w:pos="6160"/>
+          <w:tab w:val="left" w:pos="6720"/>
+        </w:tabs>
+        <w:autoSpaceDE w:val="0"/>
+        <w:autoSpaceDN w:val="0"/>
+        <w:adjustRightInd w:val="0"/>
+        <w:spacing w:after="0" w:line="240" w:lineRule="auto"/>
+        <w:rPr>
+          <w:rFonts w:cs="Helvetica"/>
+          <w:color w:val="000000" w:themeColor="text1"/>
+          <w:sz w:val="24"/>
+          <w:szCs w:val="24"/>
+        </w:rPr>
+      </w:pPr>
+      <w:r>
+        <w:rPr>
+          <w:rFonts w:cs="Helvetica"/>
+          <w:b/>
+          <w:color w:val="000000" w:themeColor="text1"/>
+          <w:sz w:val="24"/>
+          <w:szCs w:val="24"/>
+        </w:rPr>
+        <w:t>List content of file</w:t>
+      </w:r>
+      <w:r>
+        <w:rPr>
+          <w:rFonts w:cs="Helvetica"/>
+          <w:color w:val="000000" w:themeColor="text1"/>
+          <w:sz w:val="24"/>
+          <w:szCs w:val="24"/>
+        </w:rPr>
+        <w:t>: ls</w:t>
+      </w:r>
+    </w:p>
+    <w:p>
+      <w:pPr>
+        <w:widowControl w:val="0"/>
+        <w:tabs>
+          <w:tab w:val="left" w:pos="560"/>
+          <w:tab w:val="left" w:pos="1120"/>
+          <w:tab w:val="left" w:pos="1680"/>
+          <w:tab w:val="left" w:pos="2240"/>
+          <w:tab w:val="left" w:pos="2800"/>
+          <w:tab w:val="left" w:pos="3360"/>
+          <w:tab w:val="left" w:pos="3920"/>
+          <w:tab w:val="left" w:pos="4480"/>
+          <w:tab w:val="left" w:pos="5040"/>
+          <w:tab w:val="left" w:pos="5600"/>
+          <w:tab w:val="left" w:pos="6160"/>
+          <w:tab w:val="left" w:pos="6720"/>
+        </w:tabs>
+        <w:autoSpaceDE w:val="0"/>
+        <w:autoSpaceDN w:val="0"/>
+        <w:adjustRightInd w:val="0"/>
+        <w:spacing w:after="0" w:line="240" w:lineRule="auto"/>
+        <w:rPr>
+          <w:rFonts w:cs="Helvetica"/>
+          <w:color w:val="000000" w:themeColor="text1"/>
+          <w:sz w:val="24"/>
+          <w:szCs w:val="24"/>
+        </w:rPr>
+      </w:pPr>
+      <w:r>
+        <w:rPr>
+          <w:rFonts w:cs="Helvetica"/>
+          <w:b/>
+          <w:color w:val="000000" w:themeColor="text1"/>
+          <w:sz w:val="24"/>
+          <w:szCs w:val="24"/>
+        </w:rPr>
+        <w:t>Full path to working directory</w:t>
+      </w:r>
+      <w:r>
+        <w:rPr>
+          <w:rFonts w:cs="Helvetica"/>
+          <w:color w:val="000000" w:themeColor="text1"/>
+          <w:sz w:val="24"/>
+          <w:szCs w:val="24"/>
+        </w:rPr>
+        <w:t>: pwd</w:t>
+      </w:r>
+    </w:p>
+    <w:p>
+      <w:pPr>
+        <w:widowControl w:val="0"/>
+        <w:tabs>
+          <w:tab w:val="left" w:pos="560"/>
+          <w:tab w:val="left" w:pos="1120"/>
+          <w:tab w:val="left" w:pos="1680"/>
+          <w:tab w:val="left" w:pos="2240"/>
+          <w:tab w:val="left" w:pos="2800"/>
+          <w:tab w:val="left" w:pos="3360"/>
+          <w:tab w:val="left" w:pos="3920"/>
+          <w:tab w:val="left" w:pos="4480"/>
+          <w:tab w:val="left" w:pos="5040"/>
+          <w:tab w:val="left" w:pos="5600"/>
+          <w:tab w:val="left" w:pos="6160"/>
+          <w:tab w:val="left" w:pos="6720"/>
+        </w:tabs>
+        <w:autoSpaceDE w:val="0"/>
+        <w:autoSpaceDN w:val="0"/>
+        <w:adjustRightInd w:val="0"/>
+        <w:spacing w:after="0" w:line="240" w:lineRule="auto"/>
+        <w:rPr>
+          <w:rFonts w:cs="Helvetica"/>
+          <w:color w:val="000000" w:themeColor="text1"/>
+          <w:sz w:val="24"/>
+          <w:szCs w:val="24"/>
+        </w:rPr>
+      </w:pPr>
+    </w:p>
+    <w:p>
+      <w:pPr>
+        <w:widowControl w:val="0"/>
+        <w:tabs>
+          <w:tab w:val="left" w:pos="560"/>
+          <w:tab w:val="left" w:pos="1120"/>
+          <w:tab w:val="left" w:pos="1680"/>
+          <w:tab w:val="left" w:pos="2240"/>
+          <w:tab w:val="left" w:pos="2800"/>
+          <w:tab w:val="left" w:pos="3360"/>
+          <w:tab w:val="left" w:pos="3920"/>
+          <w:tab w:val="left" w:pos="4480"/>
+          <w:tab w:val="left" w:pos="5040"/>
+          <w:tab w:val="left" w:pos="5600"/>
+          <w:tab w:val="left" w:pos="6160"/>
+          <w:tab w:val="left" w:pos="6720"/>
+        </w:tabs>
+        <w:autoSpaceDE w:val="0"/>
+        <w:autoSpaceDN w:val="0"/>
+        <w:adjustRightInd w:val="0"/>
+        <w:spacing w:after="0" w:line="240" w:lineRule="auto"/>
+        <w:rPr>
+          <w:rFonts w:cs="Helvetica"/>
+          <w:color w:val="000000" w:themeColor="text1"/>
+          <w:sz w:val="24"/>
+          <w:szCs w:val="24"/>
+        </w:rPr>
+      </w:pPr>
+      <w:r>
+        <w:rPr>
+          <w:rFonts w:cs="Helvetica"/>
+          <w:color w:val="000000" w:themeColor="text1"/>
+          <w:sz w:val="24"/>
+          <w:szCs w:val="24"/>
+          <w:u w:val="single"/>
+        </w:rPr>
+        <w:t>Github</w:t>
+      </w:r>
+      <w:r>
+        <w:rPr>
+          <w:rFonts w:cs="Helvetica"/>
+          <w:color w:val="000000" w:themeColor="text1"/>
+          <w:sz w:val="24"/>
+          <w:szCs w:val="24"/>
+        </w:rPr>
+        <w:t>:</w:t>
+      </w:r>
+      <w:r>
+        <w:rPr>
+          <w:rFonts w:cs="Helvetica"/>
+          <w:color w:val="000000" w:themeColor="text1"/>
+          <w:sz w:val="24"/>
+          <w:szCs w:val="24"/>
+        </w:rPr>
+        <w:t xml:space="preserve"> website where programmers store their code</w:t>
+      </w:r>
+    </w:p>
+    <w:p>
+      <w:pPr>
+        <w:widowControl w:val="0"/>
+        <w:tabs>
+          <w:tab w:val="left" w:pos="560"/>
+          <w:tab w:val="left" w:pos="1120"/>
+          <w:tab w:val="left" w:pos="1680"/>
+          <w:tab w:val="left" w:pos="2240"/>
+          <w:tab w:val="left" w:pos="2800"/>
+          <w:tab w:val="left" w:pos="3360"/>
+          <w:tab w:val="left" w:pos="3920"/>
+          <w:tab w:val="left" w:pos="4480"/>
+          <w:tab w:val="left" w:pos="5040"/>
+          <w:tab w:val="left" w:pos="5600"/>
+          <w:tab w:val="left" w:pos="6160"/>
+          <w:tab w:val="left" w:pos="6720"/>
+        </w:tabs>
+        <w:autoSpaceDE w:val="0"/>
+        <w:autoSpaceDN w:val="0"/>
+        <w:adjustRightInd w:val="0"/>
+        <w:spacing w:after="0" w:line="240" w:lineRule="auto"/>
+        <w:rPr>
+          <w:rFonts w:cs="Helvetica"/>
+          <w:color w:val="000000" w:themeColor="text1"/>
+          <w:sz w:val="24"/>
+          <w:szCs w:val="24"/>
+        </w:rPr>
+      </w:pPr>
+      <w:r>
+        <w:rPr>
+          <w:rFonts w:cs="Helvetica"/>
+          <w:color w:val="000000" w:themeColor="text1"/>
+          <w:sz w:val="24"/>
+          <w:szCs w:val="24"/>
+        </w:rPr>
+        <w:t>-Github is similar to Google Docs. You have the ability to access your code anywhere</w:t>
+      </w:r>
+    </w:p>
+    <w:p>
+      <w:pPr>
+        <w:widowControl w:val="0"/>
+        <w:tabs>
+          <w:tab w:val="left" w:pos="560"/>
+          <w:tab w:val="left" w:pos="1120"/>
+          <w:tab w:val="left" w:pos="1680"/>
+          <w:tab w:val="left" w:pos="2240"/>
+          <w:tab w:val="left" w:pos="2800"/>
+          <w:tab w:val="left" w:pos="3360"/>
+          <w:tab w:val="left" w:pos="3920"/>
+          <w:tab w:val="left" w:pos="4480"/>
+          <w:tab w:val="left" w:pos="5040"/>
+          <w:tab w:val="left" w:pos="5600"/>
+          <w:tab w:val="left" w:pos="6160"/>
+          <w:tab w:val="left" w:pos="6720"/>
+        </w:tabs>
+        <w:autoSpaceDE w:val="0"/>
+        <w:autoSpaceDN w:val="0"/>
+        <w:adjustRightInd w:val="0"/>
+        <w:spacing w:after="0" w:line="240" w:lineRule="auto"/>
+        <w:rPr>
+          <w:rFonts w:cs="Helvetica"/>
+          <w:color w:val="000000" w:themeColor="text1"/>
+          <w:sz w:val="24"/>
+          <w:szCs w:val="24"/>
+        </w:rPr>
+      </w:pPr>
+      <w:r>
+        <w:rPr>
+          <w:rFonts w:cs="Helvetica"/>
+          <w:color w:val="000000" w:themeColor="text1"/>
+          <w:sz w:val="24"/>
+          <w:szCs w:val="24"/>
+        </w:rPr>
+        <w:t>-can copy your projects onto your computer (clone)</w:t>
+      </w:r>
+    </w:p>
+    <w:p>
+      <w:pPr>
+        <w:widowControl w:val="0"/>
+        <w:tabs>
+          <w:tab w:val="left" w:pos="560"/>
+          <w:tab w:val="left" w:pos="1120"/>
+          <w:tab w:val="left" w:pos="1680"/>
+          <w:tab w:val="left" w:pos="2240"/>
+          <w:tab w:val="left" w:pos="2800"/>
+          <w:tab w:val="left" w:pos="3360"/>
+          <w:tab w:val="left" w:pos="3920"/>
+          <w:tab w:val="left" w:pos="4480"/>
+          <w:tab w:val="left" w:pos="5040"/>
+          <w:tab w:val="left" w:pos="5600"/>
+          <w:tab w:val="left" w:pos="6160"/>
+          <w:tab w:val="left" w:pos="6720"/>
+        </w:tabs>
+        <w:autoSpaceDE w:val="0"/>
+        <w:autoSpaceDN w:val="0"/>
+        <w:adjustRightInd w:val="0"/>
+        <w:spacing w:after="0" w:line="240" w:lineRule="auto"/>
+        <w:rPr>
+          <w:rFonts w:cs="Helvetica"/>
+          <w:color w:val="000000" w:themeColor="text1"/>
+          <w:sz w:val="24"/>
+          <w:szCs w:val="24"/>
+        </w:rPr>
+      </w:pPr>
+      <w:r>
+        <w:rPr>
+          <w:rFonts w:cs="Helvetica"/>
+          <w:color w:val="000000" w:themeColor="text1"/>
+          <w:sz w:val="24"/>
+          <w:szCs w:val="24"/>
+        </w:rPr>
+        <w:t>-allows you to keep different versions of code (version control)</w:t>
+      </w:r>
+    </w:p>
+    <w:p>
+      <w:pPr>
+        <w:widowControl w:val="0"/>
+        <w:tabs>
+          <w:tab w:val="left" w:pos="560"/>
+          <w:tab w:val="left" w:pos="1120"/>
+          <w:tab w:val="left" w:pos="1680"/>
+          <w:tab w:val="left" w:pos="2240"/>
+          <w:tab w:val="left" w:pos="2800"/>
+          <w:tab w:val="left" w:pos="3360"/>
+          <w:tab w:val="left" w:pos="3920"/>
+          <w:tab w:val="left" w:pos="4480"/>
+          <w:tab w:val="left" w:pos="5040"/>
+          <w:tab w:val="left" w:pos="5600"/>
+          <w:tab w:val="left" w:pos="6160"/>
+          <w:tab w:val="left" w:pos="6720"/>
+        </w:tabs>
+        <w:autoSpaceDE w:val="0"/>
+        <w:autoSpaceDN w:val="0"/>
+        <w:adjustRightInd w:val="0"/>
+        <w:spacing w:after="0" w:line="240" w:lineRule="auto"/>
+        <w:rPr>
+          <w:rFonts w:cs="Helvetica"/>
+          <w:color w:val="000000" w:themeColor="text1"/>
+          <w:sz w:val="24"/>
+          <w:szCs w:val="24"/>
+        </w:rPr>
+      </w:pPr>
+      <w:r>
+        <w:rPr>
+          <w:rFonts w:cs="Helvetica"/>
+          <w:color w:val="000000" w:themeColor="text1"/>
+          <w:sz w:val="24"/>
+          <w:szCs w:val="24"/>
+        </w:rPr>
+        <w:t>-lets others collaborate on projects (repository)</w:t>
+      </w:r>
+    </w:p>
+    <w:p>
+      <w:pPr>
+        <w:widowControl w:val="0"/>
+        <w:tabs>
+          <w:tab w:val="left" w:pos="560"/>
+          <w:tab w:val="left" w:pos="1120"/>
+          <w:tab w:val="left" w:pos="1680"/>
+          <w:tab w:val="left" w:pos="2240"/>
+          <w:tab w:val="left" w:pos="2800"/>
+          <w:tab w:val="left" w:pos="3360"/>
+          <w:tab w:val="left" w:pos="3920"/>
+          <w:tab w:val="left" w:pos="4480"/>
+          <w:tab w:val="left" w:pos="5040"/>
+          <w:tab w:val="left" w:pos="5600"/>
+          <w:tab w:val="left" w:pos="6160"/>
+          <w:tab w:val="left" w:pos="6720"/>
+        </w:tabs>
+        <w:autoSpaceDE w:val="0"/>
+        <w:autoSpaceDN w:val="0"/>
+        <w:adjustRightInd w:val="0"/>
+        <w:spacing w:after="0" w:line="240" w:lineRule="auto"/>
+        <w:rPr>
+          <w:rFonts w:cs="Helvetica"/>
+          <w:color w:val="000000" w:themeColor="text1"/>
+          <w:sz w:val="24"/>
+          <w:szCs w:val="24"/>
+        </w:rPr>
+      </w:pPr>
+    </w:p>
+    <w:p>
+      <w:pPr>
+        <w:widowControl w:val="0"/>
+        <w:tabs>
+          <w:tab w:val="left" w:pos="560"/>
+          <w:tab w:val="left" w:pos="1120"/>
+          <w:tab w:val="left" w:pos="1680"/>
+          <w:tab w:val="left" w:pos="2240"/>
+          <w:tab w:val="left" w:pos="2800"/>
+          <w:tab w:val="left" w:pos="3360"/>
+          <w:tab w:val="left" w:pos="3920"/>
+          <w:tab w:val="left" w:pos="4480"/>
+          <w:tab w:val="left" w:pos="5040"/>
+          <w:tab w:val="left" w:pos="5600"/>
+          <w:tab w:val="left" w:pos="6160"/>
+          <w:tab w:val="left" w:pos="6720"/>
+        </w:tabs>
+        <w:autoSpaceDE w:val="0"/>
+        <w:autoSpaceDN w:val="0"/>
+        <w:adjustRightInd w:val="0"/>
+        <w:spacing w:after="0" w:line="240" w:lineRule="auto"/>
+        <w:rPr>
+          <w:rFonts w:cs="Helvetica"/>
+          <w:color w:val="000000" w:themeColor="text1"/>
+          <w:sz w:val="24"/>
+          <w:szCs w:val="24"/>
+          <w:u w:val="single"/>
+        </w:rPr>
+      </w:pPr>
+      <w:proofErr w:type="spellStart"/>
+      <w:r>
+        <w:rPr>
+          <w:rFonts w:cs="Helvetica"/>
+          <w:color w:val="000000" w:themeColor="text1"/>
+          <w:sz w:val="24"/>
+          <w:szCs w:val="24"/>
+          <w:u w:val="single"/>
+        </w:rPr>
+        <w:t>Git</w:t>
+      </w:r>
+      <w:proofErr w:type="spellEnd"/>
+      <w:r>
+        <w:rPr>
+          <w:rFonts w:cs="Helvetica"/>
+          <w:color w:val="000000" w:themeColor="text1"/>
+          <w:sz w:val="24"/>
+          <w:szCs w:val="24"/>
+          <w:u w:val="single"/>
+        </w:rPr>
+        <w:t xml:space="preserve"> Commands:</w:t>
+      </w:r>
+    </w:p>
+    <w:p>
+      <w:pPr>
+        <w:widowControl w:val="0"/>
+        <w:tabs>
+          <w:tab w:val="left" w:pos="560"/>
+          <w:tab w:val="left" w:pos="1120"/>
+          <w:tab w:val="left" w:pos="1680"/>
+          <w:tab w:val="left" w:pos="2240"/>
+          <w:tab w:val="left" w:pos="2800"/>
+          <w:tab w:val="left" w:pos="3360"/>
+          <w:tab w:val="left" w:pos="3920"/>
+          <w:tab w:val="left" w:pos="4480"/>
+          <w:tab w:val="left" w:pos="5040"/>
+          <w:tab w:val="left" w:pos="5600"/>
+          <w:tab w:val="left" w:pos="6160"/>
+          <w:tab w:val="left" w:pos="6720"/>
+        </w:tabs>
+        <w:autoSpaceDE w:val="0"/>
+        <w:autoSpaceDN w:val="0"/>
+        <w:adjustRightInd w:val="0"/>
+        <w:spacing w:after="0" w:line="240" w:lineRule="auto"/>
+        <w:rPr>
+          <w:rFonts w:cs="Helvetica"/>
+          <w:color w:val="000000" w:themeColor="text1"/>
+          <w:sz w:val="24"/>
+          <w:szCs w:val="24"/>
+        </w:rPr>
+      </w:pPr>
+      <w:r>
+        <w:rPr>
+          <w:rFonts w:cs="Helvetica"/>
+          <w:b/>
+          <w:color w:val="000000" w:themeColor="text1"/>
+          <w:sz w:val="24"/>
+          <w:szCs w:val="24"/>
+        </w:rPr>
+        <w:t xml:space="preserve">Put </w:t>
+      </w:r>
+      <w:proofErr w:type="spellStart"/>
+      <w:r>
+        <w:rPr>
+          <w:rFonts w:cs="Helvetica"/>
+          <w:b/>
+          <w:color w:val="000000" w:themeColor="text1"/>
+          <w:sz w:val="24"/>
+          <w:szCs w:val="24"/>
+        </w:rPr>
+        <w:t>Git</w:t>
+      </w:r>
+      <w:proofErr w:type="spellEnd"/>
+      <w:r>
+        <w:rPr>
+          <w:rFonts w:cs="Helvetica"/>
+          <w:b/>
+          <w:color w:val="000000" w:themeColor="text1"/>
+          <w:sz w:val="24"/>
+          <w:szCs w:val="24"/>
+        </w:rPr>
+        <w:t xml:space="preserve"> into file</w:t>
+      </w:r>
+      <w:r>
+        <w:rPr>
+          <w:rFonts w:cs="Helvetica"/>
+          <w:color w:val="000000" w:themeColor="text1"/>
+          <w:sz w:val="24"/>
+          <w:szCs w:val="24"/>
+        </w:rPr>
+        <w:t xml:space="preserve">: </w:t>
+      </w:r>
+      <w:proofErr w:type="spellStart"/>
+      <w:r>
+        <w:rPr>
+          <w:rFonts w:cs="Helvetica"/>
+          <w:color w:val="000000" w:themeColor="text1"/>
+          <w:sz w:val="24"/>
+          <w:szCs w:val="24"/>
+        </w:rPr>
+        <w:t>git</w:t>
+      </w:r>
+      <w:proofErr w:type="spellEnd"/>
+      <w:r>
+        <w:rPr>
+          <w:rFonts w:cs="Helvetica"/>
+          <w:color w:val="000000" w:themeColor="text1"/>
+          <w:sz w:val="24"/>
+          <w:szCs w:val="24"/>
+        </w:rPr>
+        <w:t xml:space="preserve"> clone </w:t>
+      </w:r>
+      <w:r>
+        <w:rPr>
+          <w:rFonts w:cs="Helvetica"/>
+          <w:color w:val="7030A0"/>
+          <w:sz w:val="24"/>
+          <w:szCs w:val="24"/>
+        </w:rPr>
+        <w:t xml:space="preserve">(repository </w:t>
+      </w:r>
+      <w:proofErr w:type="spellStart"/>
+      <w:r>
+        <w:rPr>
+          <w:rFonts w:cs="Helvetica"/>
+          <w:color w:val="7030A0"/>
+          <w:sz w:val="24"/>
+          <w:szCs w:val="24"/>
+        </w:rPr>
+        <w:t>url</w:t>
+      </w:r>
+      <w:proofErr w:type="spellEnd"/>
+      <w:r>
+        <w:rPr>
+          <w:rFonts w:cs="Helvetica"/>
+          <w:color w:val="7030A0"/>
+          <w:sz w:val="24"/>
+          <w:szCs w:val="24"/>
+        </w:rPr>
+        <w:t>)</w:t>
+      </w:r>
+    </w:p>
+    <w:p>
+      <w:pPr>
+        <w:widowControl w:val="0"/>
+        <w:tabs>
+          <w:tab w:val="left" w:pos="560"/>
+          <w:tab w:val="left" w:pos="1120"/>
+          <w:tab w:val="left" w:pos="1680"/>
+          <w:tab w:val="left" w:pos="2240"/>
+          <w:tab w:val="left" w:pos="2800"/>
+          <w:tab w:val="left" w:pos="3360"/>
+          <w:tab w:val="left" w:pos="3920"/>
+          <w:tab w:val="left" w:pos="4480"/>
+          <w:tab w:val="left" w:pos="5040"/>
+          <w:tab w:val="left" w:pos="5600"/>
+          <w:tab w:val="left" w:pos="6160"/>
+          <w:tab w:val="left" w:pos="6720"/>
+        </w:tabs>
+        <w:autoSpaceDE w:val="0"/>
+        <w:autoSpaceDN w:val="0"/>
+        <w:adjustRightInd w:val="0"/>
+        <w:spacing w:after="0" w:line="240" w:lineRule="auto"/>
+        <w:rPr>
+          <w:rFonts w:cs="Helvetica"/>
+          <w:color w:val="000000" w:themeColor="text1"/>
+          <w:sz w:val="24"/>
+          <w:szCs w:val="24"/>
+        </w:rPr>
+      </w:pPr>
+      <w:r>
+        <w:rPr>
+          <w:rFonts w:cs="Helvetica"/>
+          <w:b/>
+          <w:color w:val="000000" w:themeColor="text1"/>
+          <w:sz w:val="24"/>
+          <w:szCs w:val="24"/>
+        </w:rPr>
+        <w:t>Adds all files you made change too</w:t>
+      </w:r>
+      <w:r>
+        <w:rPr>
+          <w:rFonts w:cs="Helvetica"/>
+          <w:color w:val="000000" w:themeColor="text1"/>
+          <w:sz w:val="24"/>
+          <w:szCs w:val="24"/>
+        </w:rPr>
+        <w:t xml:space="preserve">: </w:t>
+      </w:r>
+      <w:proofErr w:type="spellStart"/>
+      <w:r>
+        <w:rPr>
+          <w:rFonts w:cs="Helvetica"/>
+          <w:color w:val="000000" w:themeColor="text1"/>
+          <w:sz w:val="24"/>
+          <w:szCs w:val="24"/>
+        </w:rPr>
+        <w:t>git</w:t>
+      </w:r>
+      <w:proofErr w:type="spellEnd"/>
+      <w:r>
+        <w:rPr>
+          <w:rFonts w:cs="Helvetica"/>
+          <w:color w:val="000000" w:themeColor="text1"/>
+          <w:sz w:val="24"/>
+          <w:szCs w:val="24"/>
+        </w:rPr>
+        <w:t xml:space="preserve"> add.</w:t>
+      </w:r>
+      <w:r>
+        <w:rPr>
+          <w:rFonts w:cs="Helvetica"/>
+          <w:color w:val="000000" w:themeColor="text1"/>
+          <w:sz w:val="24"/>
+          <w:szCs w:val="24"/>
+        </w:rPr>
+        <w:t xml:space="preserve">  (this is kind of like saving the file)</w:t>
+      </w:r>
+    </w:p>
+    <w:p>
+      <w:pPr>
+        <w:widowControl w:val="0"/>
+        <w:tabs>
+          <w:tab w:val="left" w:pos="560"/>
+          <w:tab w:val="left" w:pos="1120"/>
+          <w:tab w:val="left" w:pos="1680"/>
+          <w:tab w:val="left" w:pos="2240"/>
+          <w:tab w:val="left" w:pos="2800"/>
+          <w:tab w:val="left" w:pos="3360"/>
+          <w:tab w:val="left" w:pos="3920"/>
+          <w:tab w:val="left" w:pos="4480"/>
+          <w:tab w:val="left" w:pos="5040"/>
+          <w:tab w:val="left" w:pos="5600"/>
+          <w:tab w:val="left" w:pos="6160"/>
+          <w:tab w:val="left" w:pos="6720"/>
+        </w:tabs>
+        <w:autoSpaceDE w:val="0"/>
+        <w:autoSpaceDN w:val="0"/>
+        <w:adjustRightInd w:val="0"/>
+        <w:spacing w:after="0" w:line="240" w:lineRule="auto"/>
+        <w:rPr>
+          <w:rFonts w:cs="Helvetica"/>
+          <w:color w:val="7030A0"/>
+          <w:sz w:val="24"/>
+          <w:szCs w:val="24"/>
+        </w:rPr>
+      </w:pPr>
+      <w:r>
+        <w:rPr>
+          <w:rFonts w:cs="Helvetica"/>
+          <w:b/>
+          <w:color w:val="000000" w:themeColor="text1"/>
+          <w:sz w:val="24"/>
+          <w:szCs w:val="24"/>
+        </w:rPr>
+        <w:t xml:space="preserve">Adds individual files names: </w:t>
+      </w:r>
+      <w:proofErr w:type="spellStart"/>
+      <w:r>
+        <w:rPr>
+          <w:rFonts w:cs="Helvetica"/>
+          <w:color w:val="000000" w:themeColor="text1"/>
+          <w:sz w:val="24"/>
+          <w:szCs w:val="24"/>
+        </w:rPr>
+        <w:t>git</w:t>
+      </w:r>
+      <w:proofErr w:type="spellEnd"/>
+      <w:r>
+        <w:rPr>
+          <w:rFonts w:cs="Helvetica"/>
+          <w:color w:val="000000" w:themeColor="text1"/>
+          <w:sz w:val="24"/>
+          <w:szCs w:val="24"/>
+        </w:rPr>
+        <w:t xml:space="preserve"> add </w:t>
+      </w:r>
+      <w:r>
+        <w:rPr>
+          <w:rFonts w:cs="Helvetica"/>
+          <w:color w:val="7030A0"/>
+          <w:sz w:val="24"/>
+          <w:szCs w:val="24"/>
+        </w:rPr>
+        <w:t>file_name1 file_name2</w:t>
+      </w:r>
+    </w:p>
+    <w:p>
+      <w:pPr>
+        <w:widowControl w:val="0"/>
+        <w:tabs>
+          <w:tab w:val="left" w:pos="560"/>
+          <w:tab w:val="left" w:pos="1120"/>
+          <w:tab w:val="left" w:pos="1680"/>
+          <w:tab w:val="left" w:pos="2240"/>
+          <w:tab w:val="left" w:pos="2800"/>
+          <w:tab w:val="left" w:pos="3360"/>
+          <w:tab w:val="left" w:pos="3920"/>
+          <w:tab w:val="left" w:pos="4480"/>
+          <w:tab w:val="left" w:pos="5040"/>
+          <w:tab w:val="left" w:pos="5600"/>
+          <w:tab w:val="left" w:pos="6160"/>
+          <w:tab w:val="left" w:pos="6720"/>
+        </w:tabs>
+        <w:autoSpaceDE w:val="0"/>
+        <w:autoSpaceDN w:val="0"/>
+        <w:adjustRightInd w:val="0"/>
+        <w:spacing w:after="0" w:line="240" w:lineRule="auto"/>
+        <w:rPr>
+          <w:rFonts w:cs="Helvetica"/>
+          <w:color w:val="7030A0"/>
+          <w:sz w:val="24"/>
+          <w:szCs w:val="24"/>
+        </w:rPr>
+      </w:pPr>
+      <w:r>
+        <w:rPr>
+          <w:rFonts w:cs="Helvetica"/>
+          <w:b/>
+          <w:color w:val="000000" w:themeColor="text1"/>
+          <w:sz w:val="24"/>
+          <w:szCs w:val="24"/>
+        </w:rPr>
+        <w:t>Message about changes</w:t>
+      </w:r>
+      <w:r>
+        <w:rPr>
+          <w:rFonts w:cs="Helvetica"/>
+          <w:color w:val="000000" w:themeColor="text1"/>
+          <w:sz w:val="24"/>
+          <w:szCs w:val="24"/>
+        </w:rPr>
+        <w:t xml:space="preserve">: </w:t>
+      </w:r>
+      <w:proofErr w:type="spellStart"/>
+      <w:r>
+        <w:rPr>
+          <w:rFonts w:cs="Helvetica"/>
+          <w:color w:val="000000" w:themeColor="text1"/>
+          <w:sz w:val="24"/>
+          <w:szCs w:val="24"/>
+        </w:rPr>
+        <w:t>git</w:t>
+      </w:r>
+      <w:proofErr w:type="spellEnd"/>
+      <w:r>
+        <w:rPr>
+          <w:rFonts w:cs="Helvetica"/>
+          <w:color w:val="000000" w:themeColor="text1"/>
+          <w:sz w:val="24"/>
+          <w:szCs w:val="24"/>
+        </w:rPr>
+        <w:t xml:space="preserve"> commit –m </w:t>
+      </w:r>
+      <w:r>
+        <w:rPr>
+          <w:rFonts w:cs="Helvetica"/>
+          <w:color w:val="7030A0"/>
+          <w:sz w:val="24"/>
+          <w:szCs w:val="24"/>
+        </w:rPr>
+        <w:t>“detailed message about changes you made”</w:t>
+      </w:r>
+    </w:p>
+    <w:p>
+      <w:pPr>
+        <w:widowControl w:val="0"/>
+        <w:tabs>
+          <w:tab w:val="left" w:pos="560"/>
+          <w:tab w:val="left" w:pos="1120"/>
+          <w:tab w:val="left" w:pos="1680"/>
+          <w:tab w:val="left" w:pos="2240"/>
+          <w:tab w:val="left" w:pos="2800"/>
+          <w:tab w:val="left" w:pos="3360"/>
+          <w:tab w:val="left" w:pos="3920"/>
+          <w:tab w:val="left" w:pos="4480"/>
+          <w:tab w:val="left" w:pos="5040"/>
+          <w:tab w:val="left" w:pos="5600"/>
+          <w:tab w:val="left" w:pos="6160"/>
+          <w:tab w:val="left" w:pos="6720"/>
+        </w:tabs>
+        <w:autoSpaceDE w:val="0"/>
+        <w:autoSpaceDN w:val="0"/>
+        <w:adjustRightInd w:val="0"/>
+        <w:spacing w:after="0" w:line="240" w:lineRule="auto"/>
+        <w:rPr>
+          <w:rFonts w:cs="Helvetica"/>
+          <w:color w:val="000000" w:themeColor="text1"/>
+          <w:sz w:val="24"/>
+          <w:szCs w:val="24"/>
+        </w:rPr>
+      </w:pPr>
+      <w:r>
+        <w:rPr>
+          <w:rFonts w:cs="Helvetica"/>
+          <w:b/>
+          <w:color w:val="000000" w:themeColor="text1"/>
+          <w:sz w:val="24"/>
+          <w:szCs w:val="24"/>
+        </w:rPr>
+        <w:t>Publishes</w:t>
+      </w:r>
+      <w:r>
+        <w:rPr>
+          <w:rFonts w:cs="Helvetica"/>
+          <w:b/>
+          <w:color w:val="000000" w:themeColor="text1"/>
+          <w:sz w:val="24"/>
+          <w:szCs w:val="24"/>
+        </w:rPr>
+        <w:t xml:space="preserve"> code to </w:t>
+      </w:r>
+      <w:proofErr w:type="spellStart"/>
+      <w:r>
+        <w:rPr>
+          <w:rFonts w:cs="Helvetica"/>
+          <w:b/>
+          <w:color w:val="000000" w:themeColor="text1"/>
+          <w:sz w:val="24"/>
+          <w:szCs w:val="24"/>
+        </w:rPr>
+        <w:t>GitHub</w:t>
+      </w:r>
+      <w:proofErr w:type="spellEnd"/>
+      <w:r>
+        <w:rPr>
+          <w:rFonts w:cs="Helvetica"/>
+          <w:b/>
+          <w:color w:val="000000" w:themeColor="text1"/>
+          <w:sz w:val="24"/>
+          <w:szCs w:val="24"/>
+        </w:rPr>
+        <w:t>:</w:t>
+      </w:r>
+      <w:r>
+        <w:rPr>
+          <w:rFonts w:cs="Helvetica"/>
+          <w:color w:val="000000" w:themeColor="text1"/>
+          <w:sz w:val="24"/>
+          <w:szCs w:val="24"/>
+        </w:rPr>
+        <w:t xml:space="preserve"> </w:t>
+      </w:r>
+      <w:proofErr w:type="spellStart"/>
+      <w:r>
+        <w:rPr>
+          <w:rFonts w:cs="Helvetica"/>
+          <w:color w:val="000000" w:themeColor="text1"/>
+          <w:sz w:val="24"/>
+          <w:szCs w:val="24"/>
+        </w:rPr>
+        <w:t>Git</w:t>
+      </w:r>
+      <w:proofErr w:type="spellEnd"/>
+      <w:r>
+        <w:rPr>
+          <w:rFonts w:cs="Helvetica"/>
+          <w:color w:val="000000" w:themeColor="text1"/>
+          <w:sz w:val="24"/>
+          <w:szCs w:val="24"/>
+        </w:rPr>
+        <w:t xml:space="preserve"> push</w:t>
+      </w:r>
+    </w:p>
+    <w:p>
+      <w:pPr>
+        <w:widowControl w:val="0"/>
+        <w:tabs>
+          <w:tab w:val="left" w:pos="560"/>
+          <w:tab w:val="left" w:pos="1120"/>
+          <w:tab w:val="left" w:pos="1680"/>
+          <w:tab w:val="left" w:pos="2240"/>
+          <w:tab w:val="left" w:pos="2800"/>
+          <w:tab w:val="left" w:pos="3360"/>
+          <w:tab w:val="left" w:pos="3920"/>
+          <w:tab w:val="left" w:pos="4480"/>
+          <w:tab w:val="left" w:pos="5040"/>
+          <w:tab w:val="left" w:pos="5600"/>
+          <w:tab w:val="left" w:pos="6160"/>
+          <w:tab w:val="left" w:pos="6720"/>
+        </w:tabs>
+        <w:autoSpaceDE w:val="0"/>
+        <w:autoSpaceDN w:val="0"/>
+        <w:adjustRightInd w:val="0"/>
+        <w:spacing w:after="0" w:line="240" w:lineRule="auto"/>
+        <w:rPr>
+          <w:rFonts w:cs="Helvetica"/>
+          <w:color w:val="000000" w:themeColor="text1"/>
+          <w:sz w:val="24"/>
+          <w:szCs w:val="24"/>
+        </w:rPr>
+      </w:pPr>
+      <w:r>
+        <w:rPr>
+          <w:rFonts w:cs="Helvetica"/>
+          <w:b/>
+          <w:color w:val="000000" w:themeColor="text1"/>
+          <w:sz w:val="24"/>
+          <w:szCs w:val="24"/>
+        </w:rPr>
+        <w:t>Shows recent commits:</w:t>
+      </w:r>
+      <w:r>
+        <w:rPr>
+          <w:rFonts w:cs="Helvetica"/>
+          <w:color w:val="000000" w:themeColor="text1"/>
+          <w:sz w:val="24"/>
+          <w:szCs w:val="24"/>
+        </w:rPr>
+        <w:t xml:space="preserve"> </w:t>
+      </w:r>
+      <w:proofErr w:type="spellStart"/>
+      <w:r>
+        <w:rPr>
+          <w:rFonts w:cs="Helvetica"/>
+          <w:color w:val="000000" w:themeColor="text1"/>
+          <w:sz w:val="24"/>
+          <w:szCs w:val="24"/>
+        </w:rPr>
+        <w:t>git</w:t>
+      </w:r>
+      <w:proofErr w:type="spellEnd"/>
+      <w:r>
+        <w:rPr>
+          <w:rFonts w:cs="Helvetica"/>
+          <w:color w:val="000000" w:themeColor="text1"/>
+          <w:sz w:val="24"/>
+          <w:szCs w:val="24"/>
+        </w:rPr>
+        <w:t xml:space="preserve"> log</w:t>
+      </w:r>
+    </w:p>
+    <w:p>
+      <w:pPr>
+        <w:widowControl w:val="0"/>
+        <w:tabs>
+          <w:tab w:val="left" w:pos="560"/>
+          <w:tab w:val="left" w:pos="1120"/>
+          <w:tab w:val="left" w:pos="1680"/>
+          <w:tab w:val="left" w:pos="2240"/>
+          <w:tab w:val="left" w:pos="2800"/>
+          <w:tab w:val="left" w:pos="3360"/>
+          <w:tab w:val="left" w:pos="3920"/>
+          <w:tab w:val="left" w:pos="4480"/>
+          <w:tab w:val="left" w:pos="5040"/>
+          <w:tab w:val="left" w:pos="5600"/>
+          <w:tab w:val="left" w:pos="6160"/>
+          <w:tab w:val="left" w:pos="6720"/>
+        </w:tabs>
+        <w:autoSpaceDE w:val="0"/>
+        <w:autoSpaceDN w:val="0"/>
+        <w:adjustRightInd w:val="0"/>
+        <w:spacing w:after="0" w:line="240" w:lineRule="auto"/>
+        <w:rPr>
+          <w:rFonts w:cs="Helvetica"/>
+          <w:color w:val="000000" w:themeColor="text1"/>
+          <w:sz w:val="24"/>
+          <w:szCs w:val="24"/>
+        </w:rPr>
+      </w:pPr>
+    </w:p>
+    <w:p>
+      <w:pPr>
+        <w:widowControl w:val="0"/>
+        <w:tabs>
+          <w:tab w:val="left" w:pos="560"/>
+          <w:tab w:val="left" w:pos="1120"/>
+          <w:tab w:val="left" w:pos="1680"/>
+          <w:tab w:val="left" w:pos="2240"/>
+          <w:tab w:val="left" w:pos="2800"/>
+          <w:tab w:val="left" w:pos="3360"/>
+          <w:tab w:val="left" w:pos="3920"/>
+          <w:tab w:val="left" w:pos="4480"/>
+          <w:tab w:val="left" w:pos="5040"/>
+          <w:tab w:val="left" w:pos="5600"/>
+          <w:tab w:val="left" w:pos="6160"/>
+          <w:tab w:val="left" w:pos="6720"/>
+        </w:tabs>
+        <w:autoSpaceDE w:val="0"/>
+        <w:autoSpaceDN w:val="0"/>
+        <w:adjustRightInd w:val="0"/>
+        <w:spacing w:after="0" w:line="240" w:lineRule="auto"/>
+        <w:rPr>
+          <w:rFonts w:cs="Helvetica"/>
+          <w:color w:val="000000" w:themeColor="text1"/>
+          <w:sz w:val="24"/>
+          <w:szCs w:val="24"/>
+          <w:u w:val="single"/>
+        </w:rPr>
+      </w:pPr>
+      <w:proofErr w:type="spellStart"/>
+      <w:r>
+        <w:rPr>
+          <w:rFonts w:cs="Helvetica"/>
+          <w:color w:val="000000" w:themeColor="text1"/>
+          <w:sz w:val="24"/>
+          <w:szCs w:val="24"/>
+          <w:u w:val="single"/>
+        </w:rPr>
+        <w:t>Git</w:t>
+      </w:r>
+      <w:proofErr w:type="spellEnd"/>
+      <w:r>
+        <w:rPr>
+          <w:rFonts w:cs="Helvetica"/>
+          <w:color w:val="000000" w:themeColor="text1"/>
+          <w:sz w:val="24"/>
+          <w:szCs w:val="24"/>
+          <w:u w:val="single"/>
+        </w:rPr>
+        <w:t xml:space="preserve"> add vs. </w:t>
+      </w:r>
+      <w:proofErr w:type="spellStart"/>
+      <w:r>
+        <w:rPr>
+          <w:rFonts w:cs="Helvetica"/>
+          <w:color w:val="000000" w:themeColor="text1"/>
+          <w:sz w:val="24"/>
+          <w:szCs w:val="24"/>
+          <w:u w:val="single"/>
+        </w:rPr>
+        <w:t>Git</w:t>
+      </w:r>
+      <w:proofErr w:type="spellEnd"/>
+      <w:r>
+        <w:rPr>
+          <w:rFonts w:cs="Helvetica"/>
+          <w:color w:val="000000" w:themeColor="text1"/>
+          <w:sz w:val="24"/>
+          <w:szCs w:val="24"/>
+          <w:u w:val="single"/>
+        </w:rPr>
+        <w:t xml:space="preserve"> commit </w:t>
+      </w:r>
+    </w:p>
+    <w:p>
+      <w:pPr>
+        <w:widowControl w:val="0"/>
+        <w:tabs>
+          <w:tab w:val="left" w:pos="560"/>
+          <w:tab w:val="left" w:pos="1120"/>
+          <w:tab w:val="left" w:pos="1680"/>
+          <w:tab w:val="left" w:pos="2240"/>
+          <w:tab w:val="left" w:pos="2800"/>
+          <w:tab w:val="left" w:pos="3360"/>
+          <w:tab w:val="left" w:pos="3920"/>
+          <w:tab w:val="left" w:pos="4480"/>
+          <w:tab w:val="left" w:pos="5040"/>
+          <w:tab w:val="left" w:pos="5600"/>
+          <w:tab w:val="left" w:pos="6160"/>
+          <w:tab w:val="left" w:pos="6720"/>
+        </w:tabs>
+        <w:autoSpaceDE w:val="0"/>
+        <w:autoSpaceDN w:val="0"/>
+        <w:adjustRightInd w:val="0"/>
+        <w:spacing w:after="0" w:line="240" w:lineRule="auto"/>
+        <w:rPr>
+          <w:rFonts w:cs="Helvetica"/>
+          <w:color w:val="000000" w:themeColor="text1"/>
+          <w:sz w:val="24"/>
+          <w:szCs w:val="24"/>
+        </w:rPr>
+      </w:pPr>
+      <w:r>
+        <w:rPr>
+          <w:rFonts w:cs="Helvetica"/>
+          <w:color w:val="000000" w:themeColor="text1"/>
+          <w:sz w:val="24"/>
+          <w:szCs w:val="24"/>
+        </w:rPr>
+        <w:t>-</w:t>
+      </w:r>
+      <w:proofErr w:type="spellStart"/>
+      <w:r>
+        <w:rPr>
+          <w:rFonts w:cs="Helvetica"/>
+          <w:color w:val="000000" w:themeColor="text1"/>
+          <w:sz w:val="24"/>
+          <w:szCs w:val="24"/>
+        </w:rPr>
+        <w:t>git</w:t>
+      </w:r>
+      <w:proofErr w:type="spellEnd"/>
+      <w:r>
+        <w:rPr>
+          <w:rFonts w:cs="Helvetica"/>
+          <w:color w:val="000000" w:themeColor="text1"/>
+          <w:sz w:val="24"/>
+          <w:szCs w:val="24"/>
+        </w:rPr>
+        <w:t xml:space="preserve"> add saves the code and then for the changes to be pushed through you have to do </w:t>
+      </w:r>
+      <w:proofErr w:type="spellStart"/>
+      <w:r>
+        <w:rPr>
+          <w:rFonts w:cs="Helvetica"/>
+          <w:color w:val="000000" w:themeColor="text1"/>
+          <w:sz w:val="24"/>
+          <w:szCs w:val="24"/>
+        </w:rPr>
+        <w:t>git</w:t>
+      </w:r>
+      <w:proofErr w:type="spellEnd"/>
+      <w:r>
+        <w:rPr>
+          <w:rFonts w:cs="Helvetica"/>
+          <w:color w:val="000000" w:themeColor="text1"/>
+          <w:sz w:val="24"/>
+          <w:szCs w:val="24"/>
+        </w:rPr>
+        <w:t xml:space="preserve"> commit and then </w:t>
+      </w:r>
+      <w:proofErr w:type="spellStart"/>
+      <w:r>
+        <w:rPr>
+          <w:rFonts w:cs="Helvetica"/>
+          <w:color w:val="000000" w:themeColor="text1"/>
+          <w:sz w:val="24"/>
+          <w:szCs w:val="24"/>
+        </w:rPr>
+        <w:t>git</w:t>
+      </w:r>
+      <w:proofErr w:type="spellEnd"/>
+      <w:r>
+        <w:rPr>
+          <w:rFonts w:cs="Helvetica"/>
+          <w:color w:val="000000" w:themeColor="text1"/>
+          <w:sz w:val="24"/>
+          <w:szCs w:val="24"/>
+        </w:rPr>
+        <w:t xml:space="preserve"> push to see the changes on the actual website</w:t>
+      </w:r>
+    </w:p>
+    <w:p>
+      <w:pPr>
+        <w:widowControl w:val="0"/>
+        <w:tabs>
+          <w:tab w:val="left" w:pos="560"/>
+          <w:tab w:val="left" w:pos="1120"/>
+          <w:tab w:val="left" w:pos="1680"/>
+          <w:tab w:val="left" w:pos="2240"/>
+          <w:tab w:val="left" w:pos="2800"/>
+          <w:tab w:val="left" w:pos="3360"/>
+          <w:tab w:val="left" w:pos="3920"/>
+          <w:tab w:val="left" w:pos="4480"/>
+          <w:tab w:val="left" w:pos="5040"/>
+          <w:tab w:val="left" w:pos="5600"/>
+          <w:tab w:val="left" w:pos="6160"/>
+          <w:tab w:val="left" w:pos="6720"/>
+        </w:tabs>
+        <w:autoSpaceDE w:val="0"/>
+        <w:autoSpaceDN w:val="0"/>
+        <w:adjustRightInd w:val="0"/>
+        <w:spacing w:after="0" w:line="240" w:lineRule="auto"/>
+        <w:rPr>
+          <w:rFonts w:cs="Helvetica"/>
+          <w:color w:val="000000" w:themeColor="text1"/>
+          <w:sz w:val="24"/>
+          <w:szCs w:val="24"/>
+        </w:rPr>
+      </w:pPr>
+    </w:p>
+    <w:p>
+      <w:pPr>
+        <w:widowControl w:val="0"/>
+        <w:tabs>
+          <w:tab w:val="left" w:pos="560"/>
+          <w:tab w:val="left" w:pos="1120"/>
+          <w:tab w:val="left" w:pos="1680"/>
+          <w:tab w:val="left" w:pos="2240"/>
+          <w:tab w:val="left" w:pos="2800"/>
+          <w:tab w:val="left" w:pos="3360"/>
+          <w:tab w:val="left" w:pos="3920"/>
+          <w:tab w:val="left" w:pos="4480"/>
+          <w:tab w:val="left" w:pos="5040"/>
+          <w:tab w:val="left" w:pos="5600"/>
+          <w:tab w:val="left" w:pos="6160"/>
+          <w:tab w:val="left" w:pos="6720"/>
+        </w:tabs>
+        <w:autoSpaceDE w:val="0"/>
+        <w:autoSpaceDN w:val="0"/>
+        <w:adjustRightInd w:val="0"/>
+        <w:spacing w:after="0" w:line="240" w:lineRule="auto"/>
+        <w:rPr>
+          <w:rFonts w:cs="Helvetica"/>
+          <w:color w:val="000000" w:themeColor="text1"/>
+          <w:sz w:val="24"/>
+          <w:szCs w:val="24"/>
+        </w:rPr>
+      </w:pPr>
+    </w:p>
+    <w:p>
+      <w:pPr>
+        <w:widowControl w:val="0"/>
+        <w:tabs>
+          <w:tab w:val="left" w:pos="560"/>
+          <w:tab w:val="left" w:pos="1120"/>
+          <w:tab w:val="left" w:pos="1680"/>
+          <w:tab w:val="left" w:pos="2240"/>
+          <w:tab w:val="left" w:pos="2800"/>
+          <w:tab w:val="left" w:pos="3360"/>
+          <w:tab w:val="left" w:pos="3920"/>
+          <w:tab w:val="left" w:pos="4480"/>
+          <w:tab w:val="left" w:pos="5040"/>
+          <w:tab w:val="left" w:pos="5600"/>
+          <w:tab w:val="left" w:pos="6160"/>
+          <w:tab w:val="left" w:pos="6720"/>
+        </w:tabs>
+        <w:autoSpaceDE w:val="0"/>
+        <w:autoSpaceDN w:val="0"/>
+        <w:adjustRightInd w:val="0"/>
+        <w:spacing w:after="0" w:line="240" w:lineRule="auto"/>
+        <w:rPr>
+          <w:rFonts w:cs="Helvetica"/>
+          <w:b/>
+          <w:color w:val="000000" w:themeColor="text1"/>
+          <w:sz w:val="24"/>
+          <w:szCs w:val="24"/>
+          <w:u w:val="single"/>
+        </w:rPr>
+      </w:pPr>
+      <w:r>
+        <w:rPr>
+          <w:rFonts w:cs="Helvetica"/>
+          <w:b/>
+          <w:color w:val="000000" w:themeColor="text1"/>
+          <w:sz w:val="24"/>
+          <w:szCs w:val="24"/>
+          <w:u w:val="single"/>
+        </w:rPr>
+        <w:t>Workflow:</w:t>
+      </w:r>
+    </w:p>
+    <w:p>
+      <w:pPr>
+        <w:widowControl w:val="0"/>
+        <w:tabs>
+          <w:tab w:val="left" w:pos="560"/>
+          <w:tab w:val="left" w:pos="1120"/>
+          <w:tab w:val="left" w:pos="1680"/>
+          <w:tab w:val="left" w:pos="2240"/>
+          <w:tab w:val="left" w:pos="2800"/>
+          <w:tab w:val="left" w:pos="3360"/>
+          <w:tab w:val="left" w:pos="3920"/>
+          <w:tab w:val="left" w:pos="4480"/>
+          <w:tab w:val="left" w:pos="5040"/>
+          <w:tab w:val="left" w:pos="5600"/>
+          <w:tab w:val="left" w:pos="6160"/>
+          <w:tab w:val="left" w:pos="6720"/>
+        </w:tabs>
+        <w:autoSpaceDE w:val="0"/>
+        <w:autoSpaceDN w:val="0"/>
+        <w:adjustRightInd w:val="0"/>
+        <w:spacing w:after="0" w:line="240" w:lineRule="auto"/>
+        <w:rPr>
+          <w:rFonts w:cs="Helvetica"/>
+          <w:color w:val="000000" w:themeColor="text1"/>
+          <w:sz w:val="24"/>
+          <w:szCs w:val="24"/>
+        </w:rPr>
+      </w:pPr>
+      <w:r>
+        <w:rPr>
+          <w:rFonts w:cs="Helvetica"/>
+          <w:color w:val="000000" w:themeColor="text1"/>
+          <w:sz w:val="24"/>
+          <w:szCs w:val="24"/>
+        </w:rPr>
+        <w:t>Make a change in the code (in Sublime)</w:t>
+      </w:r>
+      <w:r>
+        <w:rPr>
+          <w:rFonts w:cs="Helvetica"/>
+          <w:color w:val="000000" w:themeColor="text1"/>
+          <w:sz w:val="24"/>
+          <w:szCs w:val="24"/>
+        </w:rPr>
+        <w:sym w:font="Wingdings" w:char="F0E0"/>
+      </w:r>
+      <w:r>
+        <w:rPr>
+          <w:rFonts w:cs="Helvetica"/>
+          <w:color w:val="000000" w:themeColor="text1"/>
+          <w:sz w:val="24"/>
+          <w:szCs w:val="24"/>
+        </w:rPr>
+        <w:t xml:space="preserve"> </w:t>
+      </w:r>
+      <w:proofErr w:type="spellStart"/>
+      <w:r>
+        <w:rPr>
+          <w:rFonts w:cs="Helvetica"/>
+          <w:color w:val="000000" w:themeColor="text1"/>
+          <w:sz w:val="24"/>
+          <w:szCs w:val="24"/>
+        </w:rPr>
+        <w:t>git</w:t>
+      </w:r>
+      <w:proofErr w:type="spellEnd"/>
+      <w:r>
+        <w:rPr>
+          <w:rFonts w:cs="Helvetica"/>
+          <w:color w:val="000000" w:themeColor="text1"/>
+          <w:sz w:val="24"/>
+          <w:szCs w:val="24"/>
+        </w:rPr>
+        <w:t xml:space="preserve"> add(in Terminal)</w:t>
+      </w:r>
+      <w:r>
+        <w:rPr>
+          <w:rFonts w:cs="Helvetica"/>
+          <w:color w:val="000000" w:themeColor="text1"/>
+          <w:sz w:val="24"/>
+          <w:szCs w:val="24"/>
+        </w:rPr>
+        <w:sym w:font="Wingdings" w:char="F0E0"/>
+      </w:r>
+      <w:proofErr w:type="spellStart"/>
+      <w:r>
+        <w:rPr>
+          <w:rFonts w:cs="Helvetica"/>
+          <w:color w:val="000000" w:themeColor="text1"/>
+          <w:sz w:val="24"/>
+          <w:szCs w:val="24"/>
+        </w:rPr>
+        <w:t>git</w:t>
+      </w:r>
+      <w:proofErr w:type="spellEnd"/>
+      <w:r>
+        <w:rPr>
+          <w:rFonts w:cs="Helvetica"/>
+          <w:color w:val="000000" w:themeColor="text1"/>
+          <w:sz w:val="24"/>
+          <w:szCs w:val="24"/>
+        </w:rPr>
+        <w:t xml:space="preserve"> commit(in Terminal)</w:t>
+      </w:r>
+      <w:r>
+        <w:rPr>
+          <w:rFonts w:cs="Helvetica"/>
+          <w:color w:val="000000" w:themeColor="text1"/>
+          <w:sz w:val="24"/>
+          <w:szCs w:val="24"/>
+        </w:rPr>
+        <w:sym w:font="Wingdings" w:char="F0E0"/>
+      </w:r>
+      <w:proofErr w:type="spellStart"/>
+      <w:r>
+        <w:rPr>
+          <w:rFonts w:cs="Helvetica"/>
+          <w:color w:val="000000" w:themeColor="text1"/>
+          <w:sz w:val="24"/>
+          <w:szCs w:val="24"/>
+        </w:rPr>
+        <w:t>git</w:t>
+      </w:r>
+      <w:proofErr w:type="spellEnd"/>
+      <w:r>
+        <w:rPr>
+          <w:rFonts w:cs="Helvetica"/>
+          <w:color w:val="000000" w:themeColor="text1"/>
+          <w:sz w:val="24"/>
+          <w:szCs w:val="24"/>
+        </w:rPr>
+        <w:t xml:space="preserve"> push(in Terminal)</w:t>
+      </w:r>
+      <w:r>
+        <w:rPr>
+          <w:rFonts w:cs="Helvetica"/>
+          <w:color w:val="000000" w:themeColor="text1"/>
+          <w:sz w:val="24"/>
+          <w:szCs w:val="24"/>
+        </w:rPr>
+        <w:sym w:font="Wingdings" w:char="F0E0"/>
+      </w:r>
+      <w:proofErr w:type="spellStart"/>
+      <w:r>
+        <w:rPr>
+          <w:rFonts w:cs="Helvetica"/>
+          <w:color w:val="000000" w:themeColor="text1"/>
+          <w:sz w:val="24"/>
+          <w:szCs w:val="24"/>
+        </w:rPr>
+        <w:t>GitHub</w:t>
+      </w:r>
+      <w:proofErr w:type="spellEnd"/>
+    </w:p>
+    <w:p>
+      <w:pPr>
+        <w:widowControl w:val="0"/>
+        <w:tabs>
+          <w:tab w:val="left" w:pos="560"/>
+          <w:tab w:val="left" w:pos="1120"/>
+          <w:tab w:val="left" w:pos="1680"/>
+          <w:tab w:val="left" w:pos="2240"/>
+          <w:tab w:val="left" w:pos="2800"/>
+          <w:tab w:val="left" w:pos="3360"/>
+          <w:tab w:val="left" w:pos="3920"/>
+          <w:tab w:val="left" w:pos="4480"/>
+          <w:tab w:val="left" w:pos="5040"/>
+          <w:tab w:val="left" w:pos="5600"/>
+          <w:tab w:val="left" w:pos="6160"/>
+          <w:tab w:val="left" w:pos="6720"/>
+        </w:tabs>
+        <w:autoSpaceDE w:val="0"/>
+        <w:autoSpaceDN w:val="0"/>
+        <w:adjustRightInd w:val="0"/>
+        <w:spacing w:after="0" w:line="240" w:lineRule="auto"/>
+        <w:rPr>
+          <w:rFonts w:cs="Helvetica"/>
+          <w:color w:val="000000" w:themeColor="text1"/>
+          <w:sz w:val="24"/>
+          <w:szCs w:val="24"/>
+        </w:rPr>
+      </w:pPr>
+    </w:p>
+    <w:p>
+      <w:pPr>
+        <w:widowControl w:val="0"/>
+        <w:tabs>
+          <w:tab w:val="left" w:pos="560"/>
+          <w:tab w:val="left" w:pos="1120"/>
+          <w:tab w:val="left" w:pos="1680"/>
+          <w:tab w:val="left" w:pos="2240"/>
+          <w:tab w:val="left" w:pos="2800"/>
+          <w:tab w:val="left" w:pos="3360"/>
+          <w:tab w:val="left" w:pos="3920"/>
+          <w:tab w:val="left" w:pos="4480"/>
+          <w:tab w:val="left" w:pos="5040"/>
+          <w:tab w:val="left" w:pos="5600"/>
+          <w:tab w:val="left" w:pos="6160"/>
+          <w:tab w:val="left" w:pos="6720"/>
+        </w:tabs>
+        <w:autoSpaceDE w:val="0"/>
+        <w:autoSpaceDN w:val="0"/>
+        <w:adjustRightInd w:val="0"/>
+        <w:spacing w:after="0" w:line="240" w:lineRule="auto"/>
+        <w:rPr>
+          <w:rFonts w:cs="Helvetica"/>
+          <w:b/>
+          <w:color w:val="000000" w:themeColor="text1"/>
+          <w:sz w:val="24"/>
+          <w:szCs w:val="24"/>
+        </w:rPr>
+      </w:pPr>
+      <w:r>
+        <w:rPr>
+          <w:rFonts w:cs="Helvetica"/>
+          <w:b/>
+          <w:color w:val="000000" w:themeColor="text1"/>
+          <w:sz w:val="24"/>
+          <w:szCs w:val="24"/>
+        </w:rPr>
+        <w:t>CSS Layout: Display</w:t>
+      </w:r>
+    </w:p>
+    <w:p>
+      <w:pPr>
+        <w:widowControl w:val="0"/>
+        <w:tabs>
+          <w:tab w:val="left" w:pos="560"/>
+          <w:tab w:val="left" w:pos="1120"/>
+          <w:tab w:val="left" w:pos="1680"/>
+          <w:tab w:val="left" w:pos="2240"/>
+          <w:tab w:val="left" w:pos="2800"/>
+          <w:tab w:val="left" w:pos="3360"/>
+          <w:tab w:val="left" w:pos="3920"/>
+          <w:tab w:val="left" w:pos="4480"/>
+          <w:tab w:val="left" w:pos="5040"/>
+          <w:tab w:val="left" w:pos="5600"/>
+          <w:tab w:val="left" w:pos="6160"/>
+          <w:tab w:val="left" w:pos="6720"/>
+        </w:tabs>
+        <w:autoSpaceDE w:val="0"/>
+        <w:autoSpaceDN w:val="0"/>
+        <w:adjustRightInd w:val="0"/>
+        <w:spacing w:after="0" w:line="240" w:lineRule="auto"/>
+        <w:rPr>
+          <w:rFonts w:cs="Helvetica"/>
+          <w:color w:val="000000" w:themeColor="text1"/>
+          <w:sz w:val="24"/>
+          <w:szCs w:val="24"/>
+        </w:rPr>
+      </w:pPr>
+      <w:r>
+        <w:rPr>
+          <w:rFonts w:cs="Helvetica"/>
+          <w:color w:val="000000" w:themeColor="text1"/>
+          <w:sz w:val="24"/>
+          <w:szCs w:val="24"/>
+          <w:u w:val="single"/>
+        </w:rPr>
         <w:lastRenderedPageBreak/>
-        <w:t>Sublime Shortcuts:</w:t>
-      </w:r>
-    </w:p>
-    <w:p>
-      <w:pPr>
-        <w:widowControl w:val="0"/>
-        <w:tabs>
-          <w:tab w:val="left" w:pos="560"/>
-          <w:tab w:val="left" w:pos="1120"/>
-          <w:tab w:val="left" w:pos="1680"/>
-          <w:tab w:val="left" w:pos="2240"/>
-          <w:tab w:val="left" w:pos="2800"/>
-          <w:tab w:val="left" w:pos="3360"/>
-          <w:tab w:val="left" w:pos="3920"/>
-          <w:tab w:val="left" w:pos="4480"/>
-          <w:tab w:val="left" w:pos="5040"/>
-          <w:tab w:val="left" w:pos="5600"/>
-          <w:tab w:val="left" w:pos="6160"/>
-          <w:tab w:val="left" w:pos="6720"/>
-        </w:tabs>
-        <w:autoSpaceDE w:val="0"/>
-        <w:autoSpaceDN w:val="0"/>
-        <w:adjustRightInd w:val="0"/>
-        <w:spacing w:after="0" w:line="240" w:lineRule="auto"/>
-        <w:rPr>
-          <w:rFonts w:cs="Helvetica"/>
-          <w:color w:val="000000" w:themeColor="text1"/>
-          <w:sz w:val="24"/>
-          <w:szCs w:val="24"/>
-        </w:rPr>
-      </w:pPr>
-      <w:r>
-        <w:rPr>
-          <w:rFonts w:cs="Helvetica"/>
-          <w:b/>
-          <w:color w:val="000000" w:themeColor="text1"/>
-          <w:sz w:val="24"/>
-          <w:szCs w:val="24"/>
-        </w:rPr>
-        <w:t>Command + D</w:t>
-      </w:r>
-      <w:r>
-        <w:rPr>
-          <w:rFonts w:cs="Helvetica"/>
-          <w:color w:val="000000" w:themeColor="text1"/>
-          <w:sz w:val="24"/>
-          <w:szCs w:val="24"/>
-        </w:rPr>
-        <w:t>=select word and then keep hitting that sequence until you have selected everything you want. Then change them all at the same time</w:t>
-      </w:r>
-    </w:p>
-    <w:p>
-      <w:pPr>
-        <w:widowControl w:val="0"/>
-        <w:tabs>
-          <w:tab w:val="left" w:pos="560"/>
-          <w:tab w:val="left" w:pos="1120"/>
-          <w:tab w:val="left" w:pos="1680"/>
-          <w:tab w:val="left" w:pos="2240"/>
-          <w:tab w:val="left" w:pos="2800"/>
-          <w:tab w:val="left" w:pos="3360"/>
-          <w:tab w:val="left" w:pos="3920"/>
-          <w:tab w:val="left" w:pos="4480"/>
-          <w:tab w:val="left" w:pos="5040"/>
-          <w:tab w:val="left" w:pos="5600"/>
-          <w:tab w:val="left" w:pos="6160"/>
-          <w:tab w:val="left" w:pos="6720"/>
-        </w:tabs>
-        <w:autoSpaceDE w:val="0"/>
-        <w:autoSpaceDN w:val="0"/>
-        <w:adjustRightInd w:val="0"/>
-        <w:spacing w:after="0" w:line="240" w:lineRule="auto"/>
-        <w:rPr>
-          <w:rFonts w:cs="Helvetica"/>
-          <w:color w:val="000000" w:themeColor="text1"/>
-          <w:sz w:val="24"/>
-          <w:szCs w:val="24"/>
-        </w:rPr>
-      </w:pPr>
-    </w:p>
-    <w:p>
-      <w:pPr>
-        <w:widowControl w:val="0"/>
-        <w:tabs>
-          <w:tab w:val="left" w:pos="560"/>
-          <w:tab w:val="left" w:pos="1120"/>
-          <w:tab w:val="left" w:pos="1680"/>
-          <w:tab w:val="left" w:pos="2240"/>
-          <w:tab w:val="left" w:pos="2800"/>
-          <w:tab w:val="left" w:pos="3360"/>
-          <w:tab w:val="left" w:pos="3920"/>
-          <w:tab w:val="left" w:pos="4480"/>
-          <w:tab w:val="left" w:pos="5040"/>
-          <w:tab w:val="left" w:pos="5600"/>
-          <w:tab w:val="left" w:pos="6160"/>
-          <w:tab w:val="left" w:pos="6720"/>
-        </w:tabs>
-        <w:autoSpaceDE w:val="0"/>
-        <w:autoSpaceDN w:val="0"/>
-        <w:adjustRightInd w:val="0"/>
-        <w:spacing w:after="0" w:line="240" w:lineRule="auto"/>
-        <w:rPr>
-          <w:rFonts w:cs="Helvetica"/>
-          <w:color w:val="000000" w:themeColor="text1"/>
-          <w:sz w:val="24"/>
-          <w:szCs w:val="24"/>
-          <w:u w:val="single"/>
-        </w:rPr>
-      </w:pPr>
-      <w:r>
-        <w:rPr>
-          <w:rFonts w:cs="Helvetica"/>
-          <w:color w:val="000000" w:themeColor="text1"/>
-          <w:sz w:val="24"/>
-          <w:szCs w:val="24"/>
-          <w:u w:val="single"/>
-        </w:rPr>
-        <w:t>Terminal Commands:</w:t>
-      </w:r>
-    </w:p>
-    <w:p>
-      <w:pPr>
-        <w:widowControl w:val="0"/>
-        <w:tabs>
-          <w:tab w:val="left" w:pos="560"/>
-          <w:tab w:val="left" w:pos="1120"/>
-          <w:tab w:val="left" w:pos="1680"/>
-          <w:tab w:val="left" w:pos="2240"/>
-          <w:tab w:val="left" w:pos="2800"/>
-          <w:tab w:val="left" w:pos="3360"/>
-          <w:tab w:val="left" w:pos="3920"/>
-          <w:tab w:val="left" w:pos="4480"/>
-          <w:tab w:val="left" w:pos="5040"/>
-          <w:tab w:val="left" w:pos="5600"/>
-          <w:tab w:val="left" w:pos="6160"/>
-          <w:tab w:val="left" w:pos="6720"/>
-        </w:tabs>
-        <w:autoSpaceDE w:val="0"/>
-        <w:autoSpaceDN w:val="0"/>
-        <w:adjustRightInd w:val="0"/>
-        <w:spacing w:after="0" w:line="240" w:lineRule="auto"/>
-        <w:rPr>
-          <w:rFonts w:cs="Helvetica"/>
-          <w:color w:val="000000" w:themeColor="text1"/>
-          <w:sz w:val="24"/>
-          <w:szCs w:val="24"/>
-        </w:rPr>
-      </w:pPr>
-      <w:r>
-        <w:rPr>
-          <w:rFonts w:cs="Helvetica"/>
-          <w:b/>
-          <w:color w:val="000000" w:themeColor="text1"/>
-          <w:sz w:val="24"/>
-          <w:szCs w:val="24"/>
-        </w:rPr>
-        <w:t>Open folder</w:t>
-      </w:r>
-      <w:r>
-        <w:rPr>
-          <w:rFonts w:cs="Helvetica"/>
-          <w:b/>
-          <w:color w:val="000000" w:themeColor="text1"/>
-          <w:sz w:val="24"/>
-          <w:szCs w:val="24"/>
-        </w:rPr>
-        <w:t>/directory</w:t>
-      </w:r>
-      <w:r>
-        <w:rPr>
-          <w:rFonts w:cs="Helvetica"/>
-          <w:color w:val="000000" w:themeColor="text1"/>
-          <w:sz w:val="24"/>
-          <w:szCs w:val="24"/>
-        </w:rPr>
-        <w:t xml:space="preserve">: cd </w:t>
-      </w:r>
-      <w:r>
-        <w:rPr>
-          <w:rFonts w:cs="Helvetica"/>
-          <w:color w:val="7030A0"/>
-          <w:sz w:val="24"/>
-          <w:szCs w:val="24"/>
-        </w:rPr>
-        <w:t>Documents</w:t>
-      </w:r>
-    </w:p>
-    <w:p>
-      <w:pPr>
-        <w:widowControl w:val="0"/>
-        <w:tabs>
-          <w:tab w:val="left" w:pos="560"/>
-          <w:tab w:val="left" w:pos="1120"/>
-          <w:tab w:val="left" w:pos="1680"/>
-          <w:tab w:val="left" w:pos="2240"/>
-          <w:tab w:val="left" w:pos="2800"/>
-          <w:tab w:val="left" w:pos="3360"/>
-          <w:tab w:val="left" w:pos="3920"/>
-          <w:tab w:val="left" w:pos="4480"/>
-          <w:tab w:val="left" w:pos="5040"/>
-          <w:tab w:val="left" w:pos="5600"/>
-          <w:tab w:val="left" w:pos="6160"/>
-          <w:tab w:val="left" w:pos="6720"/>
-        </w:tabs>
-        <w:autoSpaceDE w:val="0"/>
-        <w:autoSpaceDN w:val="0"/>
-        <w:adjustRightInd w:val="0"/>
-        <w:spacing w:after="0" w:line="240" w:lineRule="auto"/>
-        <w:rPr>
-          <w:rFonts w:cs="Helvetica"/>
-          <w:color w:val="000000" w:themeColor="text1"/>
-          <w:sz w:val="24"/>
-          <w:szCs w:val="24"/>
-        </w:rPr>
-      </w:pPr>
-      <w:r>
-        <w:rPr>
-          <w:rFonts w:cs="Helvetica"/>
-          <w:b/>
-          <w:color w:val="000000" w:themeColor="text1"/>
-          <w:sz w:val="24"/>
-          <w:szCs w:val="24"/>
-        </w:rPr>
-        <w:t>Go back one folder/directory</w:t>
-      </w:r>
-      <w:r>
-        <w:rPr>
-          <w:rFonts w:cs="Helvetica"/>
-          <w:color w:val="000000" w:themeColor="text1"/>
-          <w:sz w:val="24"/>
-          <w:szCs w:val="24"/>
-        </w:rPr>
-        <w:t>: cd ..</w:t>
-      </w:r>
-    </w:p>
-    <w:p>
-      <w:pPr>
-        <w:widowControl w:val="0"/>
-        <w:tabs>
-          <w:tab w:val="left" w:pos="560"/>
-          <w:tab w:val="left" w:pos="1120"/>
-          <w:tab w:val="left" w:pos="1680"/>
-          <w:tab w:val="left" w:pos="2240"/>
-          <w:tab w:val="left" w:pos="2800"/>
-          <w:tab w:val="left" w:pos="3360"/>
-          <w:tab w:val="left" w:pos="3920"/>
-          <w:tab w:val="left" w:pos="4480"/>
-          <w:tab w:val="left" w:pos="5040"/>
-          <w:tab w:val="left" w:pos="5600"/>
-          <w:tab w:val="left" w:pos="6160"/>
-          <w:tab w:val="left" w:pos="6720"/>
-        </w:tabs>
-        <w:autoSpaceDE w:val="0"/>
-        <w:autoSpaceDN w:val="0"/>
-        <w:adjustRightInd w:val="0"/>
-        <w:spacing w:after="0" w:line="240" w:lineRule="auto"/>
-        <w:rPr>
-          <w:rFonts w:cs="Helvetica"/>
-          <w:color w:val="000000" w:themeColor="text1"/>
-          <w:sz w:val="24"/>
-          <w:szCs w:val="24"/>
-        </w:rPr>
-      </w:pPr>
-      <w:r>
-        <w:rPr>
-          <w:rFonts w:cs="Helvetica"/>
-          <w:b/>
-          <w:color w:val="000000" w:themeColor="text1"/>
-          <w:sz w:val="24"/>
-          <w:szCs w:val="24"/>
-        </w:rPr>
-        <w:t>Create new folder</w:t>
-      </w:r>
-      <w:r>
-        <w:rPr>
-          <w:rFonts w:cs="Helvetica"/>
-          <w:b/>
-          <w:color w:val="000000" w:themeColor="text1"/>
-          <w:sz w:val="24"/>
-          <w:szCs w:val="24"/>
-        </w:rPr>
-        <w:t>/directory</w:t>
-      </w:r>
-      <w:r>
-        <w:rPr>
-          <w:rFonts w:cs="Helvetica"/>
-          <w:color w:val="000000" w:themeColor="text1"/>
-          <w:sz w:val="24"/>
-          <w:szCs w:val="24"/>
-        </w:rPr>
-        <w:t xml:space="preserve">: mkdir </w:t>
-      </w:r>
-      <w:r>
-        <w:rPr>
-          <w:rFonts w:cs="Helvetica"/>
-          <w:color w:val="7030A0"/>
-          <w:sz w:val="24"/>
-          <w:szCs w:val="24"/>
-        </w:rPr>
-        <w:t>dummy_folder</w:t>
-      </w:r>
-    </w:p>
-    <w:p>
-      <w:pPr>
-        <w:widowControl w:val="0"/>
-        <w:tabs>
-          <w:tab w:val="left" w:pos="560"/>
-          <w:tab w:val="left" w:pos="1120"/>
-          <w:tab w:val="left" w:pos="1680"/>
-          <w:tab w:val="left" w:pos="2240"/>
-          <w:tab w:val="left" w:pos="2800"/>
-          <w:tab w:val="left" w:pos="3360"/>
-          <w:tab w:val="left" w:pos="3920"/>
-          <w:tab w:val="left" w:pos="4480"/>
-          <w:tab w:val="left" w:pos="5040"/>
-          <w:tab w:val="left" w:pos="5600"/>
-          <w:tab w:val="left" w:pos="6160"/>
-          <w:tab w:val="left" w:pos="6720"/>
-        </w:tabs>
-        <w:autoSpaceDE w:val="0"/>
-        <w:autoSpaceDN w:val="0"/>
-        <w:adjustRightInd w:val="0"/>
-        <w:spacing w:after="0" w:line="240" w:lineRule="auto"/>
-        <w:rPr>
-          <w:rFonts w:cs="Helvetica"/>
-          <w:color w:val="000000" w:themeColor="text1"/>
-          <w:sz w:val="24"/>
-          <w:szCs w:val="24"/>
-        </w:rPr>
-      </w:pPr>
-      <w:r>
-        <w:rPr>
-          <w:rFonts w:cs="Helvetica"/>
-          <w:b/>
-          <w:color w:val="000000" w:themeColor="text1"/>
-          <w:sz w:val="24"/>
-          <w:szCs w:val="24"/>
-        </w:rPr>
-        <w:t>Create new file</w:t>
-      </w:r>
-      <w:r>
-        <w:rPr>
-          <w:rFonts w:cs="Helvetica"/>
-          <w:color w:val="000000" w:themeColor="text1"/>
-          <w:sz w:val="24"/>
-          <w:szCs w:val="24"/>
-        </w:rPr>
-        <w:t xml:space="preserve">: touch </w:t>
-      </w:r>
-      <w:r>
-        <w:rPr>
-          <w:rFonts w:cs="Helvetica"/>
-          <w:color w:val="7030A0"/>
-          <w:sz w:val="24"/>
-          <w:szCs w:val="24"/>
-        </w:rPr>
-        <w:t>index.html</w:t>
-      </w:r>
-    </w:p>
-    <w:p>
-      <w:pPr>
-        <w:widowControl w:val="0"/>
-        <w:tabs>
-          <w:tab w:val="left" w:pos="560"/>
-          <w:tab w:val="left" w:pos="1120"/>
-          <w:tab w:val="left" w:pos="1680"/>
-          <w:tab w:val="left" w:pos="2240"/>
-          <w:tab w:val="left" w:pos="2800"/>
-          <w:tab w:val="left" w:pos="3360"/>
-          <w:tab w:val="left" w:pos="3920"/>
-          <w:tab w:val="left" w:pos="4480"/>
-          <w:tab w:val="left" w:pos="5040"/>
-          <w:tab w:val="left" w:pos="5600"/>
-          <w:tab w:val="left" w:pos="6160"/>
-          <w:tab w:val="left" w:pos="6720"/>
-        </w:tabs>
-        <w:autoSpaceDE w:val="0"/>
-        <w:autoSpaceDN w:val="0"/>
-        <w:adjustRightInd w:val="0"/>
-        <w:spacing w:after="0" w:line="240" w:lineRule="auto"/>
-        <w:rPr>
-          <w:rFonts w:cs="Helvetica"/>
-          <w:color w:val="000000" w:themeColor="text1"/>
-          <w:sz w:val="24"/>
-          <w:szCs w:val="24"/>
-        </w:rPr>
-      </w:pPr>
-      <w:r>
-        <w:rPr>
-          <w:rFonts w:cs="Helvetica"/>
-          <w:b/>
-          <w:color w:val="000000" w:themeColor="text1"/>
-          <w:sz w:val="24"/>
-          <w:szCs w:val="24"/>
-        </w:rPr>
-        <w:t>List content of file</w:t>
-      </w:r>
-      <w:r>
-        <w:rPr>
-          <w:rFonts w:cs="Helvetica"/>
-          <w:color w:val="000000" w:themeColor="text1"/>
-          <w:sz w:val="24"/>
-          <w:szCs w:val="24"/>
-        </w:rPr>
-        <w:t>: ls</w:t>
-      </w:r>
-    </w:p>
-    <w:p>
-      <w:pPr>
-        <w:widowControl w:val="0"/>
-        <w:tabs>
-          <w:tab w:val="left" w:pos="560"/>
-          <w:tab w:val="left" w:pos="1120"/>
-          <w:tab w:val="left" w:pos="1680"/>
-          <w:tab w:val="left" w:pos="2240"/>
-          <w:tab w:val="left" w:pos="2800"/>
-          <w:tab w:val="left" w:pos="3360"/>
-          <w:tab w:val="left" w:pos="3920"/>
-          <w:tab w:val="left" w:pos="4480"/>
-          <w:tab w:val="left" w:pos="5040"/>
-          <w:tab w:val="left" w:pos="5600"/>
-          <w:tab w:val="left" w:pos="6160"/>
-          <w:tab w:val="left" w:pos="6720"/>
-        </w:tabs>
-        <w:autoSpaceDE w:val="0"/>
-        <w:autoSpaceDN w:val="0"/>
-        <w:adjustRightInd w:val="0"/>
-        <w:spacing w:after="0" w:line="240" w:lineRule="auto"/>
-        <w:rPr>
-          <w:rFonts w:cs="Helvetica"/>
-          <w:color w:val="000000" w:themeColor="text1"/>
-          <w:sz w:val="24"/>
-          <w:szCs w:val="24"/>
-        </w:rPr>
-      </w:pPr>
-      <w:r>
-        <w:rPr>
-          <w:rFonts w:cs="Helvetica"/>
-          <w:b/>
-          <w:color w:val="000000" w:themeColor="text1"/>
-          <w:sz w:val="24"/>
-          <w:szCs w:val="24"/>
-        </w:rPr>
-        <w:t>Full path to working directory</w:t>
-      </w:r>
-      <w:r>
-        <w:rPr>
-          <w:rFonts w:cs="Helvetica"/>
-          <w:color w:val="000000" w:themeColor="text1"/>
-          <w:sz w:val="24"/>
-          <w:szCs w:val="24"/>
-        </w:rPr>
-        <w:t>: pwd</w:t>
-      </w:r>
-    </w:p>
-    <w:p>
-      <w:pPr>
-        <w:widowControl w:val="0"/>
-        <w:tabs>
-          <w:tab w:val="left" w:pos="560"/>
-          <w:tab w:val="left" w:pos="1120"/>
-          <w:tab w:val="left" w:pos="1680"/>
-          <w:tab w:val="left" w:pos="2240"/>
-          <w:tab w:val="left" w:pos="2800"/>
-          <w:tab w:val="left" w:pos="3360"/>
-          <w:tab w:val="left" w:pos="3920"/>
-          <w:tab w:val="left" w:pos="4480"/>
-          <w:tab w:val="left" w:pos="5040"/>
-          <w:tab w:val="left" w:pos="5600"/>
-          <w:tab w:val="left" w:pos="6160"/>
-          <w:tab w:val="left" w:pos="6720"/>
-        </w:tabs>
-        <w:autoSpaceDE w:val="0"/>
-        <w:autoSpaceDN w:val="0"/>
-        <w:adjustRightInd w:val="0"/>
-        <w:spacing w:after="0" w:line="240" w:lineRule="auto"/>
-        <w:rPr>
-          <w:rFonts w:cs="Helvetica"/>
-          <w:color w:val="000000" w:themeColor="text1"/>
-          <w:sz w:val="24"/>
-          <w:szCs w:val="24"/>
-        </w:rPr>
-      </w:pPr>
-    </w:p>
-    <w:p>
-      <w:pPr>
-        <w:widowControl w:val="0"/>
-        <w:tabs>
-          <w:tab w:val="left" w:pos="560"/>
-          <w:tab w:val="left" w:pos="1120"/>
-          <w:tab w:val="left" w:pos="1680"/>
-          <w:tab w:val="left" w:pos="2240"/>
-          <w:tab w:val="left" w:pos="2800"/>
-          <w:tab w:val="left" w:pos="3360"/>
-          <w:tab w:val="left" w:pos="3920"/>
-          <w:tab w:val="left" w:pos="4480"/>
-          <w:tab w:val="left" w:pos="5040"/>
-          <w:tab w:val="left" w:pos="5600"/>
-          <w:tab w:val="left" w:pos="6160"/>
-          <w:tab w:val="left" w:pos="6720"/>
-        </w:tabs>
-        <w:autoSpaceDE w:val="0"/>
-        <w:autoSpaceDN w:val="0"/>
-        <w:adjustRightInd w:val="0"/>
-        <w:spacing w:after="0" w:line="240" w:lineRule="auto"/>
-        <w:rPr>
-          <w:rFonts w:cs="Helvetica"/>
-          <w:color w:val="000000" w:themeColor="text1"/>
-          <w:sz w:val="24"/>
-          <w:szCs w:val="24"/>
-        </w:rPr>
-      </w:pPr>
-      <w:r>
-        <w:rPr>
-          <w:rFonts w:cs="Helvetica"/>
-          <w:color w:val="000000" w:themeColor="text1"/>
-          <w:sz w:val="24"/>
-          <w:szCs w:val="24"/>
-          <w:u w:val="single"/>
-        </w:rPr>
-        <w:t>Github</w:t>
-      </w:r>
-      <w:r>
-        <w:rPr>
-          <w:rFonts w:cs="Helvetica"/>
-          <w:color w:val="000000" w:themeColor="text1"/>
-          <w:sz w:val="24"/>
-          <w:szCs w:val="24"/>
-        </w:rPr>
-        <w:t>:</w:t>
-      </w:r>
-      <w:r>
-        <w:rPr>
-          <w:rFonts w:cs="Helvetica"/>
-          <w:color w:val="000000" w:themeColor="text1"/>
-          <w:sz w:val="24"/>
-          <w:szCs w:val="24"/>
-        </w:rPr>
-        <w:t xml:space="preserve"> website where programmers store their code</w:t>
-      </w:r>
-    </w:p>
-    <w:p>
-      <w:pPr>
-        <w:widowControl w:val="0"/>
-        <w:tabs>
-          <w:tab w:val="left" w:pos="560"/>
-          <w:tab w:val="left" w:pos="1120"/>
-          <w:tab w:val="left" w:pos="1680"/>
-          <w:tab w:val="left" w:pos="2240"/>
-          <w:tab w:val="left" w:pos="2800"/>
-          <w:tab w:val="left" w:pos="3360"/>
-          <w:tab w:val="left" w:pos="3920"/>
-          <w:tab w:val="left" w:pos="4480"/>
-          <w:tab w:val="left" w:pos="5040"/>
-          <w:tab w:val="left" w:pos="5600"/>
-          <w:tab w:val="left" w:pos="6160"/>
-          <w:tab w:val="left" w:pos="6720"/>
-        </w:tabs>
-        <w:autoSpaceDE w:val="0"/>
-        <w:autoSpaceDN w:val="0"/>
-        <w:adjustRightInd w:val="0"/>
-        <w:spacing w:after="0" w:line="240" w:lineRule="auto"/>
-        <w:rPr>
-          <w:rFonts w:cs="Helvetica"/>
-          <w:color w:val="000000" w:themeColor="text1"/>
-          <w:sz w:val="24"/>
-          <w:szCs w:val="24"/>
-        </w:rPr>
-      </w:pPr>
-      <w:r>
-        <w:rPr>
-          <w:rFonts w:cs="Helvetica"/>
-          <w:color w:val="000000" w:themeColor="text1"/>
-          <w:sz w:val="24"/>
-          <w:szCs w:val="24"/>
-        </w:rPr>
-        <w:t>-Github is similar to Google Docs. You have the ability to access your code anywhere</w:t>
-      </w:r>
-    </w:p>
-    <w:p>
-      <w:pPr>
-        <w:widowControl w:val="0"/>
-        <w:tabs>
-          <w:tab w:val="left" w:pos="560"/>
-          <w:tab w:val="left" w:pos="1120"/>
-          <w:tab w:val="left" w:pos="1680"/>
-          <w:tab w:val="left" w:pos="2240"/>
-          <w:tab w:val="left" w:pos="2800"/>
-          <w:tab w:val="left" w:pos="3360"/>
-          <w:tab w:val="left" w:pos="3920"/>
-          <w:tab w:val="left" w:pos="4480"/>
-          <w:tab w:val="left" w:pos="5040"/>
-          <w:tab w:val="left" w:pos="5600"/>
-          <w:tab w:val="left" w:pos="6160"/>
-          <w:tab w:val="left" w:pos="6720"/>
-        </w:tabs>
-        <w:autoSpaceDE w:val="0"/>
-        <w:autoSpaceDN w:val="0"/>
-        <w:adjustRightInd w:val="0"/>
-        <w:spacing w:after="0" w:line="240" w:lineRule="auto"/>
-        <w:rPr>
-          <w:rFonts w:cs="Helvetica"/>
-          <w:color w:val="000000" w:themeColor="text1"/>
-          <w:sz w:val="24"/>
-          <w:szCs w:val="24"/>
-        </w:rPr>
-      </w:pPr>
-      <w:r>
-        <w:rPr>
-          <w:rFonts w:cs="Helvetica"/>
-          <w:color w:val="000000" w:themeColor="text1"/>
-          <w:sz w:val="24"/>
-          <w:szCs w:val="24"/>
-        </w:rPr>
-        <w:t>-can copy your projects onto your computer (clone)</w:t>
-      </w:r>
-    </w:p>
-    <w:p>
-      <w:pPr>
-        <w:widowControl w:val="0"/>
-        <w:tabs>
-          <w:tab w:val="left" w:pos="560"/>
-          <w:tab w:val="left" w:pos="1120"/>
-          <w:tab w:val="left" w:pos="1680"/>
-          <w:tab w:val="left" w:pos="2240"/>
-          <w:tab w:val="left" w:pos="2800"/>
-          <w:tab w:val="left" w:pos="3360"/>
-          <w:tab w:val="left" w:pos="3920"/>
-          <w:tab w:val="left" w:pos="4480"/>
-          <w:tab w:val="left" w:pos="5040"/>
-          <w:tab w:val="left" w:pos="5600"/>
-          <w:tab w:val="left" w:pos="6160"/>
-          <w:tab w:val="left" w:pos="6720"/>
-        </w:tabs>
-        <w:autoSpaceDE w:val="0"/>
-        <w:autoSpaceDN w:val="0"/>
-        <w:adjustRightInd w:val="0"/>
-        <w:spacing w:after="0" w:line="240" w:lineRule="auto"/>
-        <w:rPr>
-          <w:rFonts w:cs="Helvetica"/>
-          <w:color w:val="000000" w:themeColor="text1"/>
-          <w:sz w:val="24"/>
-          <w:szCs w:val="24"/>
-        </w:rPr>
-      </w:pPr>
-      <w:r>
-        <w:rPr>
-          <w:rFonts w:cs="Helvetica"/>
-          <w:color w:val="000000" w:themeColor="text1"/>
-          <w:sz w:val="24"/>
-          <w:szCs w:val="24"/>
-        </w:rPr>
-        <w:t>-allows you to keep different versions of code (version control)</w:t>
-      </w:r>
-    </w:p>
-    <w:p>
-      <w:pPr>
-        <w:widowControl w:val="0"/>
-        <w:tabs>
-          <w:tab w:val="left" w:pos="560"/>
-          <w:tab w:val="left" w:pos="1120"/>
-          <w:tab w:val="left" w:pos="1680"/>
-          <w:tab w:val="left" w:pos="2240"/>
-          <w:tab w:val="left" w:pos="2800"/>
-          <w:tab w:val="left" w:pos="3360"/>
-          <w:tab w:val="left" w:pos="3920"/>
-          <w:tab w:val="left" w:pos="4480"/>
-          <w:tab w:val="left" w:pos="5040"/>
-          <w:tab w:val="left" w:pos="5600"/>
-          <w:tab w:val="left" w:pos="6160"/>
-          <w:tab w:val="left" w:pos="6720"/>
-        </w:tabs>
-        <w:autoSpaceDE w:val="0"/>
-        <w:autoSpaceDN w:val="0"/>
-        <w:adjustRightInd w:val="0"/>
-        <w:spacing w:after="0" w:line="240" w:lineRule="auto"/>
-        <w:rPr>
-          <w:rFonts w:cs="Helvetica"/>
-          <w:color w:val="000000" w:themeColor="text1"/>
-          <w:sz w:val="24"/>
-          <w:szCs w:val="24"/>
-        </w:rPr>
-      </w:pPr>
-      <w:r>
-        <w:rPr>
-          <w:rFonts w:cs="Helvetica"/>
-          <w:color w:val="000000" w:themeColor="text1"/>
-          <w:sz w:val="24"/>
-          <w:szCs w:val="24"/>
-        </w:rPr>
-        <w:t>-lets others collaborate on projects (repository)</w:t>
-      </w:r>
-    </w:p>
-    <w:p>
-      <w:pPr>
-        <w:widowControl w:val="0"/>
-        <w:tabs>
-          <w:tab w:val="left" w:pos="560"/>
-          <w:tab w:val="left" w:pos="1120"/>
-          <w:tab w:val="left" w:pos="1680"/>
-          <w:tab w:val="left" w:pos="2240"/>
-          <w:tab w:val="left" w:pos="2800"/>
-          <w:tab w:val="left" w:pos="3360"/>
-          <w:tab w:val="left" w:pos="3920"/>
-          <w:tab w:val="left" w:pos="4480"/>
-          <w:tab w:val="left" w:pos="5040"/>
-          <w:tab w:val="left" w:pos="5600"/>
-          <w:tab w:val="left" w:pos="6160"/>
-          <w:tab w:val="left" w:pos="6720"/>
-        </w:tabs>
-        <w:autoSpaceDE w:val="0"/>
-        <w:autoSpaceDN w:val="0"/>
-        <w:adjustRightInd w:val="0"/>
-        <w:spacing w:after="0" w:line="240" w:lineRule="auto"/>
-        <w:rPr>
-          <w:rFonts w:cs="Helvetica"/>
-          <w:color w:val="000000" w:themeColor="text1"/>
-          <w:sz w:val="24"/>
-          <w:szCs w:val="24"/>
-        </w:rPr>
-      </w:pPr>
-    </w:p>
-    <w:p>
-      <w:pPr>
-        <w:widowControl w:val="0"/>
-        <w:tabs>
-          <w:tab w:val="left" w:pos="560"/>
-          <w:tab w:val="left" w:pos="1120"/>
-          <w:tab w:val="left" w:pos="1680"/>
-          <w:tab w:val="left" w:pos="2240"/>
-          <w:tab w:val="left" w:pos="2800"/>
-          <w:tab w:val="left" w:pos="3360"/>
-          <w:tab w:val="left" w:pos="3920"/>
-          <w:tab w:val="left" w:pos="4480"/>
-          <w:tab w:val="left" w:pos="5040"/>
-          <w:tab w:val="left" w:pos="5600"/>
-          <w:tab w:val="left" w:pos="6160"/>
-          <w:tab w:val="left" w:pos="6720"/>
-        </w:tabs>
-        <w:autoSpaceDE w:val="0"/>
-        <w:autoSpaceDN w:val="0"/>
-        <w:adjustRightInd w:val="0"/>
-        <w:spacing w:after="0" w:line="240" w:lineRule="auto"/>
-        <w:rPr>
-          <w:rFonts w:cs="Helvetica"/>
-          <w:color w:val="000000" w:themeColor="text1"/>
-          <w:sz w:val="24"/>
-          <w:szCs w:val="24"/>
-          <w:u w:val="single"/>
-        </w:rPr>
-      </w:pPr>
-      <w:proofErr w:type="spellStart"/>
-      <w:r>
-        <w:rPr>
-          <w:rFonts w:cs="Helvetica"/>
-          <w:color w:val="000000" w:themeColor="text1"/>
-          <w:sz w:val="24"/>
-          <w:szCs w:val="24"/>
-          <w:u w:val="single"/>
-        </w:rPr>
-        <w:t>Git</w:t>
-      </w:r>
-      <w:proofErr w:type="spellEnd"/>
-      <w:r>
-        <w:rPr>
-          <w:rFonts w:cs="Helvetica"/>
-          <w:color w:val="000000" w:themeColor="text1"/>
-          <w:sz w:val="24"/>
-          <w:szCs w:val="24"/>
-          <w:u w:val="single"/>
-        </w:rPr>
-        <w:t xml:space="preserve"> Commands:</w:t>
-      </w:r>
-    </w:p>
-    <w:p>
-      <w:pPr>
-        <w:widowControl w:val="0"/>
-        <w:tabs>
-          <w:tab w:val="left" w:pos="560"/>
-          <w:tab w:val="left" w:pos="1120"/>
-          <w:tab w:val="left" w:pos="1680"/>
-          <w:tab w:val="left" w:pos="2240"/>
-          <w:tab w:val="left" w:pos="2800"/>
-          <w:tab w:val="left" w:pos="3360"/>
-          <w:tab w:val="left" w:pos="3920"/>
-          <w:tab w:val="left" w:pos="4480"/>
-          <w:tab w:val="left" w:pos="5040"/>
-          <w:tab w:val="left" w:pos="5600"/>
-          <w:tab w:val="left" w:pos="6160"/>
-          <w:tab w:val="left" w:pos="6720"/>
-        </w:tabs>
-        <w:autoSpaceDE w:val="0"/>
-        <w:autoSpaceDN w:val="0"/>
-        <w:adjustRightInd w:val="0"/>
-        <w:spacing w:after="0" w:line="240" w:lineRule="auto"/>
-        <w:rPr>
-          <w:rFonts w:cs="Helvetica"/>
-          <w:color w:val="000000" w:themeColor="text1"/>
-          <w:sz w:val="24"/>
-          <w:szCs w:val="24"/>
-        </w:rPr>
-      </w:pPr>
-      <w:r>
-        <w:rPr>
-          <w:rFonts w:cs="Helvetica"/>
-          <w:b/>
-          <w:color w:val="000000" w:themeColor="text1"/>
-          <w:sz w:val="24"/>
-          <w:szCs w:val="24"/>
-        </w:rPr>
-        <w:t xml:space="preserve">Put </w:t>
-      </w:r>
-      <w:proofErr w:type="spellStart"/>
-      <w:r>
-        <w:rPr>
-          <w:rFonts w:cs="Helvetica"/>
-          <w:b/>
-          <w:color w:val="000000" w:themeColor="text1"/>
-          <w:sz w:val="24"/>
-          <w:szCs w:val="24"/>
-        </w:rPr>
-        <w:t>Git</w:t>
-      </w:r>
-      <w:proofErr w:type="spellEnd"/>
-      <w:r>
-        <w:rPr>
-          <w:rFonts w:cs="Helvetica"/>
-          <w:b/>
-          <w:color w:val="000000" w:themeColor="text1"/>
-          <w:sz w:val="24"/>
-          <w:szCs w:val="24"/>
-        </w:rPr>
-        <w:t xml:space="preserve"> into file</w:t>
-      </w:r>
-      <w:r>
-        <w:rPr>
-          <w:rFonts w:cs="Helvetica"/>
-          <w:color w:val="000000" w:themeColor="text1"/>
-          <w:sz w:val="24"/>
-          <w:szCs w:val="24"/>
-        </w:rPr>
-        <w:t xml:space="preserve">: </w:t>
-      </w:r>
-      <w:proofErr w:type="spellStart"/>
-      <w:r>
-        <w:rPr>
-          <w:rFonts w:cs="Helvetica"/>
-          <w:color w:val="000000" w:themeColor="text1"/>
-          <w:sz w:val="24"/>
-          <w:szCs w:val="24"/>
-        </w:rPr>
-        <w:t>git</w:t>
-      </w:r>
-      <w:proofErr w:type="spellEnd"/>
-      <w:r>
-        <w:rPr>
-          <w:rFonts w:cs="Helvetica"/>
-          <w:color w:val="000000" w:themeColor="text1"/>
-          <w:sz w:val="24"/>
-          <w:szCs w:val="24"/>
-        </w:rPr>
-        <w:t xml:space="preserve"> clone </w:t>
-      </w:r>
-      <w:r>
-        <w:rPr>
-          <w:rFonts w:cs="Helvetica"/>
-          <w:color w:val="7030A0"/>
-          <w:sz w:val="24"/>
-          <w:szCs w:val="24"/>
-        </w:rPr>
-        <w:t xml:space="preserve">(repository </w:t>
-      </w:r>
-      <w:proofErr w:type="spellStart"/>
-      <w:r>
-        <w:rPr>
-          <w:rFonts w:cs="Helvetica"/>
-          <w:color w:val="7030A0"/>
-          <w:sz w:val="24"/>
-          <w:szCs w:val="24"/>
-        </w:rPr>
-        <w:t>url</w:t>
-      </w:r>
-      <w:proofErr w:type="spellEnd"/>
-      <w:r>
-        <w:rPr>
-          <w:rFonts w:cs="Helvetica"/>
-          <w:color w:val="7030A0"/>
-          <w:sz w:val="24"/>
-          <w:szCs w:val="24"/>
-        </w:rPr>
-        <w:t>)</w:t>
-      </w:r>
-    </w:p>
-    <w:p>
-      <w:pPr>
-        <w:widowControl w:val="0"/>
-        <w:tabs>
-          <w:tab w:val="left" w:pos="560"/>
-          <w:tab w:val="left" w:pos="1120"/>
-          <w:tab w:val="left" w:pos="1680"/>
-          <w:tab w:val="left" w:pos="2240"/>
-          <w:tab w:val="left" w:pos="2800"/>
-          <w:tab w:val="left" w:pos="3360"/>
-          <w:tab w:val="left" w:pos="3920"/>
-          <w:tab w:val="left" w:pos="4480"/>
-          <w:tab w:val="left" w:pos="5040"/>
-          <w:tab w:val="left" w:pos="5600"/>
-          <w:tab w:val="left" w:pos="6160"/>
-          <w:tab w:val="left" w:pos="6720"/>
-        </w:tabs>
-        <w:autoSpaceDE w:val="0"/>
-        <w:autoSpaceDN w:val="0"/>
-        <w:adjustRightInd w:val="0"/>
-        <w:spacing w:after="0" w:line="240" w:lineRule="auto"/>
-        <w:rPr>
-          <w:rFonts w:cs="Helvetica"/>
-          <w:color w:val="000000" w:themeColor="text1"/>
-          <w:sz w:val="24"/>
-          <w:szCs w:val="24"/>
-        </w:rPr>
-      </w:pPr>
-      <w:r>
-        <w:rPr>
-          <w:rFonts w:cs="Helvetica"/>
-          <w:b/>
-          <w:color w:val="000000" w:themeColor="text1"/>
-          <w:sz w:val="24"/>
-          <w:szCs w:val="24"/>
-        </w:rPr>
-        <w:t>Adds all files you made change too</w:t>
-      </w:r>
-      <w:r>
-        <w:rPr>
-          <w:rFonts w:cs="Helvetica"/>
-          <w:color w:val="000000" w:themeColor="text1"/>
-          <w:sz w:val="24"/>
-          <w:szCs w:val="24"/>
-        </w:rPr>
-        <w:t xml:space="preserve">: </w:t>
-      </w:r>
-      <w:proofErr w:type="spellStart"/>
-      <w:r>
-        <w:rPr>
-          <w:rFonts w:cs="Helvetica"/>
-          <w:color w:val="000000" w:themeColor="text1"/>
-          <w:sz w:val="24"/>
-          <w:szCs w:val="24"/>
-        </w:rPr>
-        <w:t>git</w:t>
-      </w:r>
-      <w:proofErr w:type="spellEnd"/>
-      <w:r>
-        <w:rPr>
-          <w:rFonts w:cs="Helvetica"/>
-          <w:color w:val="000000" w:themeColor="text1"/>
-          <w:sz w:val="24"/>
-          <w:szCs w:val="24"/>
-        </w:rPr>
-        <w:t xml:space="preserve"> add.</w:t>
-      </w:r>
-      <w:r>
-        <w:rPr>
-          <w:rFonts w:cs="Helvetica"/>
-          <w:color w:val="000000" w:themeColor="text1"/>
-          <w:sz w:val="24"/>
-          <w:szCs w:val="24"/>
-        </w:rPr>
-        <w:t xml:space="preserve">  (this is kind of like saving the file)</w:t>
-      </w:r>
-    </w:p>
-    <w:p>
-      <w:pPr>
-        <w:widowControl w:val="0"/>
-        <w:tabs>
-          <w:tab w:val="left" w:pos="560"/>
-          <w:tab w:val="left" w:pos="1120"/>
-          <w:tab w:val="left" w:pos="1680"/>
-          <w:tab w:val="left" w:pos="2240"/>
-          <w:tab w:val="left" w:pos="2800"/>
-          <w:tab w:val="left" w:pos="3360"/>
-          <w:tab w:val="left" w:pos="3920"/>
-          <w:tab w:val="left" w:pos="4480"/>
-          <w:tab w:val="left" w:pos="5040"/>
-          <w:tab w:val="left" w:pos="5600"/>
-          <w:tab w:val="left" w:pos="6160"/>
-          <w:tab w:val="left" w:pos="6720"/>
-        </w:tabs>
-        <w:autoSpaceDE w:val="0"/>
-        <w:autoSpaceDN w:val="0"/>
-        <w:adjustRightInd w:val="0"/>
-        <w:spacing w:after="0" w:line="240" w:lineRule="auto"/>
-        <w:rPr>
-          <w:rFonts w:cs="Helvetica"/>
-          <w:color w:val="7030A0"/>
-          <w:sz w:val="24"/>
-          <w:szCs w:val="24"/>
-        </w:rPr>
-      </w:pPr>
-      <w:r>
-        <w:rPr>
-          <w:rFonts w:cs="Helvetica"/>
-          <w:b/>
-          <w:color w:val="000000" w:themeColor="text1"/>
-          <w:sz w:val="24"/>
-          <w:szCs w:val="24"/>
-        </w:rPr>
-        <w:t xml:space="preserve">Adds individual files names: </w:t>
-      </w:r>
-      <w:proofErr w:type="spellStart"/>
-      <w:r>
-        <w:rPr>
-          <w:rFonts w:cs="Helvetica"/>
-          <w:color w:val="000000" w:themeColor="text1"/>
-          <w:sz w:val="24"/>
-          <w:szCs w:val="24"/>
-        </w:rPr>
-        <w:t>git</w:t>
-      </w:r>
-      <w:proofErr w:type="spellEnd"/>
-      <w:r>
-        <w:rPr>
-          <w:rFonts w:cs="Helvetica"/>
-          <w:color w:val="000000" w:themeColor="text1"/>
-          <w:sz w:val="24"/>
-          <w:szCs w:val="24"/>
-        </w:rPr>
-        <w:t xml:space="preserve"> add </w:t>
-      </w:r>
-      <w:r>
-        <w:rPr>
-          <w:rFonts w:cs="Helvetica"/>
-          <w:color w:val="7030A0"/>
-          <w:sz w:val="24"/>
-          <w:szCs w:val="24"/>
-        </w:rPr>
-        <w:t>file_name1 file_name2</w:t>
-      </w:r>
-    </w:p>
-    <w:p>
-      <w:pPr>
-        <w:widowControl w:val="0"/>
-        <w:tabs>
-          <w:tab w:val="left" w:pos="560"/>
-          <w:tab w:val="left" w:pos="1120"/>
-          <w:tab w:val="left" w:pos="1680"/>
-          <w:tab w:val="left" w:pos="2240"/>
-          <w:tab w:val="left" w:pos="2800"/>
-          <w:tab w:val="left" w:pos="3360"/>
-          <w:tab w:val="left" w:pos="3920"/>
-          <w:tab w:val="left" w:pos="4480"/>
-          <w:tab w:val="left" w:pos="5040"/>
-          <w:tab w:val="left" w:pos="5600"/>
-          <w:tab w:val="left" w:pos="6160"/>
-          <w:tab w:val="left" w:pos="6720"/>
-        </w:tabs>
-        <w:autoSpaceDE w:val="0"/>
-        <w:autoSpaceDN w:val="0"/>
-        <w:adjustRightInd w:val="0"/>
-        <w:spacing w:after="0" w:line="240" w:lineRule="auto"/>
-        <w:rPr>
-          <w:rFonts w:cs="Helvetica"/>
-          <w:color w:val="7030A0"/>
-          <w:sz w:val="24"/>
-          <w:szCs w:val="24"/>
-        </w:rPr>
-      </w:pPr>
-      <w:r>
-        <w:rPr>
-          <w:rFonts w:cs="Helvetica"/>
-          <w:b/>
-          <w:color w:val="000000" w:themeColor="text1"/>
-          <w:sz w:val="24"/>
-          <w:szCs w:val="24"/>
-        </w:rPr>
-        <w:t>Message about changes</w:t>
-      </w:r>
-      <w:r>
-        <w:rPr>
-          <w:rFonts w:cs="Helvetica"/>
-          <w:color w:val="000000" w:themeColor="text1"/>
-          <w:sz w:val="24"/>
-          <w:szCs w:val="24"/>
-        </w:rPr>
-        <w:t xml:space="preserve">: </w:t>
-      </w:r>
-      <w:proofErr w:type="spellStart"/>
-      <w:r>
-        <w:rPr>
-          <w:rFonts w:cs="Helvetica"/>
-          <w:color w:val="000000" w:themeColor="text1"/>
-          <w:sz w:val="24"/>
-          <w:szCs w:val="24"/>
-        </w:rPr>
-        <w:t>git</w:t>
-      </w:r>
-      <w:proofErr w:type="spellEnd"/>
-      <w:r>
-        <w:rPr>
-          <w:rFonts w:cs="Helvetica"/>
-          <w:color w:val="000000" w:themeColor="text1"/>
-          <w:sz w:val="24"/>
-          <w:szCs w:val="24"/>
-        </w:rPr>
-        <w:t xml:space="preserve"> commit –m </w:t>
-      </w:r>
-      <w:r>
-        <w:rPr>
-          <w:rFonts w:cs="Helvetica"/>
-          <w:color w:val="7030A0"/>
-          <w:sz w:val="24"/>
-          <w:szCs w:val="24"/>
-        </w:rPr>
-        <w:t>“detailed message about changes you made”</w:t>
-      </w:r>
-    </w:p>
-    <w:p>
-      <w:pPr>
-        <w:widowControl w:val="0"/>
-        <w:tabs>
-          <w:tab w:val="left" w:pos="560"/>
-          <w:tab w:val="left" w:pos="1120"/>
-          <w:tab w:val="left" w:pos="1680"/>
-          <w:tab w:val="left" w:pos="2240"/>
-          <w:tab w:val="left" w:pos="2800"/>
-          <w:tab w:val="left" w:pos="3360"/>
-          <w:tab w:val="left" w:pos="3920"/>
-          <w:tab w:val="left" w:pos="4480"/>
-          <w:tab w:val="left" w:pos="5040"/>
-          <w:tab w:val="left" w:pos="5600"/>
-          <w:tab w:val="left" w:pos="6160"/>
-          <w:tab w:val="left" w:pos="6720"/>
-        </w:tabs>
-        <w:autoSpaceDE w:val="0"/>
-        <w:autoSpaceDN w:val="0"/>
-        <w:adjustRightInd w:val="0"/>
-        <w:spacing w:after="0" w:line="240" w:lineRule="auto"/>
-        <w:rPr>
-          <w:rFonts w:cs="Helvetica"/>
-          <w:color w:val="000000" w:themeColor="text1"/>
-          <w:sz w:val="24"/>
-          <w:szCs w:val="24"/>
-        </w:rPr>
-      </w:pPr>
-      <w:r>
-        <w:rPr>
-          <w:rFonts w:cs="Helvetica"/>
-          <w:b/>
-          <w:color w:val="000000" w:themeColor="text1"/>
-          <w:sz w:val="24"/>
-          <w:szCs w:val="24"/>
-        </w:rPr>
-        <w:t>Publishes</w:t>
-      </w:r>
-      <w:r>
-        <w:rPr>
-          <w:rFonts w:cs="Helvetica"/>
-          <w:b/>
-          <w:color w:val="000000" w:themeColor="text1"/>
-          <w:sz w:val="24"/>
-          <w:szCs w:val="24"/>
-        </w:rPr>
-        <w:t xml:space="preserve"> code to </w:t>
-      </w:r>
-      <w:proofErr w:type="spellStart"/>
-      <w:r>
-        <w:rPr>
-          <w:rFonts w:cs="Helvetica"/>
-          <w:b/>
-          <w:color w:val="000000" w:themeColor="text1"/>
-          <w:sz w:val="24"/>
-          <w:szCs w:val="24"/>
-        </w:rPr>
-        <w:t>GitHub</w:t>
-      </w:r>
-      <w:proofErr w:type="spellEnd"/>
-      <w:r>
-        <w:rPr>
-          <w:rFonts w:cs="Helvetica"/>
-          <w:b/>
-          <w:color w:val="000000" w:themeColor="text1"/>
-          <w:sz w:val="24"/>
-          <w:szCs w:val="24"/>
-        </w:rPr>
-        <w:t>:</w:t>
-      </w:r>
-      <w:r>
-        <w:rPr>
-          <w:rFonts w:cs="Helvetica"/>
-          <w:color w:val="000000" w:themeColor="text1"/>
-          <w:sz w:val="24"/>
-          <w:szCs w:val="24"/>
-        </w:rPr>
-        <w:t xml:space="preserve"> </w:t>
-      </w:r>
-      <w:proofErr w:type="spellStart"/>
-      <w:r>
-        <w:rPr>
-          <w:rFonts w:cs="Helvetica"/>
-          <w:color w:val="000000" w:themeColor="text1"/>
-          <w:sz w:val="24"/>
-          <w:szCs w:val="24"/>
-        </w:rPr>
-        <w:t>Git</w:t>
-      </w:r>
-      <w:proofErr w:type="spellEnd"/>
-      <w:r>
-        <w:rPr>
-          <w:rFonts w:cs="Helvetica"/>
-          <w:color w:val="000000" w:themeColor="text1"/>
-          <w:sz w:val="24"/>
-          <w:szCs w:val="24"/>
-        </w:rPr>
-        <w:t xml:space="preserve"> push</w:t>
-      </w:r>
-    </w:p>
-    <w:p>
-      <w:pPr>
-        <w:widowControl w:val="0"/>
-        <w:tabs>
-          <w:tab w:val="left" w:pos="560"/>
-          <w:tab w:val="left" w:pos="1120"/>
-          <w:tab w:val="left" w:pos="1680"/>
-          <w:tab w:val="left" w:pos="2240"/>
-          <w:tab w:val="left" w:pos="2800"/>
-          <w:tab w:val="left" w:pos="3360"/>
-          <w:tab w:val="left" w:pos="3920"/>
-          <w:tab w:val="left" w:pos="4480"/>
-          <w:tab w:val="left" w:pos="5040"/>
-          <w:tab w:val="left" w:pos="5600"/>
-          <w:tab w:val="left" w:pos="6160"/>
-          <w:tab w:val="left" w:pos="6720"/>
-        </w:tabs>
-        <w:autoSpaceDE w:val="0"/>
-        <w:autoSpaceDN w:val="0"/>
-        <w:adjustRightInd w:val="0"/>
-        <w:spacing w:after="0" w:line="240" w:lineRule="auto"/>
-        <w:rPr>
-          <w:rFonts w:cs="Helvetica"/>
-          <w:color w:val="000000" w:themeColor="text1"/>
-          <w:sz w:val="24"/>
-          <w:szCs w:val="24"/>
-        </w:rPr>
-      </w:pPr>
-      <w:r>
-        <w:rPr>
-          <w:rFonts w:cs="Helvetica"/>
-          <w:b/>
-          <w:color w:val="000000" w:themeColor="text1"/>
-          <w:sz w:val="24"/>
-          <w:szCs w:val="24"/>
-        </w:rPr>
-        <w:t>Shows recent commits:</w:t>
-      </w:r>
-      <w:r>
-        <w:rPr>
-          <w:rFonts w:cs="Helvetica"/>
-          <w:color w:val="000000" w:themeColor="text1"/>
-          <w:sz w:val="24"/>
-          <w:szCs w:val="24"/>
-        </w:rPr>
-        <w:t xml:space="preserve"> </w:t>
-      </w:r>
-      <w:proofErr w:type="spellStart"/>
-      <w:r>
-        <w:rPr>
-          <w:rFonts w:cs="Helvetica"/>
-          <w:color w:val="000000" w:themeColor="text1"/>
-          <w:sz w:val="24"/>
-          <w:szCs w:val="24"/>
-        </w:rPr>
-        <w:t>git</w:t>
-      </w:r>
-      <w:proofErr w:type="spellEnd"/>
-      <w:r>
-        <w:rPr>
-          <w:rFonts w:cs="Helvetica"/>
-          <w:color w:val="000000" w:themeColor="text1"/>
-          <w:sz w:val="24"/>
-          <w:szCs w:val="24"/>
-        </w:rPr>
-        <w:t xml:space="preserve"> log</w:t>
-      </w:r>
-    </w:p>
-    <w:p>
-      <w:pPr>
-        <w:widowControl w:val="0"/>
-        <w:tabs>
-          <w:tab w:val="left" w:pos="560"/>
-          <w:tab w:val="left" w:pos="1120"/>
-          <w:tab w:val="left" w:pos="1680"/>
-          <w:tab w:val="left" w:pos="2240"/>
-          <w:tab w:val="left" w:pos="2800"/>
-          <w:tab w:val="left" w:pos="3360"/>
-          <w:tab w:val="left" w:pos="3920"/>
-          <w:tab w:val="left" w:pos="4480"/>
-          <w:tab w:val="left" w:pos="5040"/>
-          <w:tab w:val="left" w:pos="5600"/>
-          <w:tab w:val="left" w:pos="6160"/>
-          <w:tab w:val="left" w:pos="6720"/>
-        </w:tabs>
-        <w:autoSpaceDE w:val="0"/>
-        <w:autoSpaceDN w:val="0"/>
-        <w:adjustRightInd w:val="0"/>
-        <w:spacing w:after="0" w:line="240" w:lineRule="auto"/>
-        <w:rPr>
-          <w:rFonts w:cs="Helvetica"/>
-          <w:color w:val="000000" w:themeColor="text1"/>
-          <w:sz w:val="24"/>
-          <w:szCs w:val="24"/>
-        </w:rPr>
-      </w:pPr>
-    </w:p>
-    <w:p>
-      <w:pPr>
-        <w:widowControl w:val="0"/>
-        <w:tabs>
-          <w:tab w:val="left" w:pos="560"/>
-          <w:tab w:val="left" w:pos="1120"/>
-          <w:tab w:val="left" w:pos="1680"/>
-          <w:tab w:val="left" w:pos="2240"/>
-          <w:tab w:val="left" w:pos="2800"/>
-          <w:tab w:val="left" w:pos="3360"/>
-          <w:tab w:val="left" w:pos="3920"/>
-          <w:tab w:val="left" w:pos="4480"/>
-          <w:tab w:val="left" w:pos="5040"/>
-          <w:tab w:val="left" w:pos="5600"/>
-          <w:tab w:val="left" w:pos="6160"/>
-          <w:tab w:val="left" w:pos="6720"/>
-        </w:tabs>
-        <w:autoSpaceDE w:val="0"/>
-        <w:autoSpaceDN w:val="0"/>
-        <w:adjustRightInd w:val="0"/>
-        <w:spacing w:after="0" w:line="240" w:lineRule="auto"/>
-        <w:rPr>
-          <w:rFonts w:cs="Helvetica"/>
-          <w:b/>
-          <w:color w:val="000000" w:themeColor="text1"/>
-          <w:sz w:val="24"/>
-          <w:szCs w:val="24"/>
-          <w:u w:val="single"/>
-        </w:rPr>
-      </w:pPr>
-      <w:r>
-        <w:rPr>
-          <w:rFonts w:cs="Helvetica"/>
-          <w:b/>
-          <w:color w:val="000000" w:themeColor="text1"/>
-          <w:sz w:val="24"/>
-          <w:szCs w:val="24"/>
-          <w:u w:val="single"/>
-        </w:rPr>
-        <w:t>Workflow:</w:t>
-      </w:r>
-    </w:p>
-    <w:p>
-      <w:pPr>
-        <w:widowControl w:val="0"/>
-        <w:tabs>
-          <w:tab w:val="left" w:pos="560"/>
-          <w:tab w:val="left" w:pos="1120"/>
-          <w:tab w:val="left" w:pos="1680"/>
-          <w:tab w:val="left" w:pos="2240"/>
-          <w:tab w:val="left" w:pos="2800"/>
-          <w:tab w:val="left" w:pos="3360"/>
-          <w:tab w:val="left" w:pos="3920"/>
-          <w:tab w:val="left" w:pos="4480"/>
-          <w:tab w:val="left" w:pos="5040"/>
-          <w:tab w:val="left" w:pos="5600"/>
-          <w:tab w:val="left" w:pos="6160"/>
-          <w:tab w:val="left" w:pos="6720"/>
-        </w:tabs>
-        <w:autoSpaceDE w:val="0"/>
-        <w:autoSpaceDN w:val="0"/>
-        <w:adjustRightInd w:val="0"/>
-        <w:spacing w:after="0" w:line="240" w:lineRule="auto"/>
-        <w:rPr>
-          <w:rFonts w:cs="Helvetica"/>
-          <w:color w:val="000000" w:themeColor="text1"/>
-          <w:sz w:val="24"/>
-          <w:szCs w:val="24"/>
-        </w:rPr>
-      </w:pPr>
-      <w:r>
-        <w:rPr>
-          <w:rFonts w:cs="Helvetica"/>
-          <w:color w:val="000000" w:themeColor="text1"/>
-          <w:sz w:val="24"/>
-          <w:szCs w:val="24"/>
-        </w:rPr>
-        <w:t>Make a change in the code (in Sublime)</w:t>
-      </w:r>
-      <w:r>
-        <w:rPr>
-          <w:rFonts w:cs="Helvetica"/>
-          <w:color w:val="000000" w:themeColor="text1"/>
-          <w:sz w:val="24"/>
-          <w:szCs w:val="24"/>
-        </w:rPr>
-        <w:sym w:font="Wingdings" w:char="F0E0"/>
-      </w:r>
-      <w:r>
-        <w:rPr>
-          <w:rFonts w:cs="Helvetica"/>
-          <w:color w:val="000000" w:themeColor="text1"/>
-          <w:sz w:val="24"/>
-          <w:szCs w:val="24"/>
-        </w:rPr>
-        <w:t xml:space="preserve"> </w:t>
-      </w:r>
-      <w:proofErr w:type="spellStart"/>
-      <w:r>
-        <w:rPr>
-          <w:rFonts w:cs="Helvetica"/>
-          <w:color w:val="000000" w:themeColor="text1"/>
-          <w:sz w:val="24"/>
-          <w:szCs w:val="24"/>
-        </w:rPr>
-        <w:t>git</w:t>
-      </w:r>
-      <w:proofErr w:type="spellEnd"/>
-      <w:r>
-        <w:rPr>
-          <w:rFonts w:cs="Helvetica"/>
-          <w:color w:val="000000" w:themeColor="text1"/>
-          <w:sz w:val="24"/>
-          <w:szCs w:val="24"/>
-        </w:rPr>
-        <w:t xml:space="preserve"> add(in Terminal)</w:t>
-      </w:r>
-      <w:r>
-        <w:rPr>
-          <w:rFonts w:cs="Helvetica"/>
-          <w:color w:val="000000" w:themeColor="text1"/>
-          <w:sz w:val="24"/>
-          <w:szCs w:val="24"/>
-        </w:rPr>
-        <w:sym w:font="Wingdings" w:char="F0E0"/>
-      </w:r>
-      <w:proofErr w:type="spellStart"/>
-      <w:r>
-        <w:rPr>
-          <w:rFonts w:cs="Helvetica"/>
-          <w:color w:val="000000" w:themeColor="text1"/>
-          <w:sz w:val="24"/>
-          <w:szCs w:val="24"/>
-        </w:rPr>
-        <w:t>git</w:t>
-      </w:r>
-      <w:proofErr w:type="spellEnd"/>
-      <w:r>
-        <w:rPr>
-          <w:rFonts w:cs="Helvetica"/>
-          <w:color w:val="000000" w:themeColor="text1"/>
-          <w:sz w:val="24"/>
-          <w:szCs w:val="24"/>
-        </w:rPr>
-        <w:t xml:space="preserve"> commit</w:t>
-      </w:r>
-      <w:r>
-        <w:rPr>
-          <w:rFonts w:cs="Helvetica"/>
-          <w:color w:val="000000" w:themeColor="text1"/>
-          <w:sz w:val="24"/>
-          <w:szCs w:val="24"/>
-        </w:rPr>
-        <w:t>(in Terminal)</w:t>
-      </w:r>
-      <w:r>
-        <w:rPr>
-          <w:rFonts w:cs="Helvetica"/>
-          <w:color w:val="000000" w:themeColor="text1"/>
-          <w:sz w:val="24"/>
-          <w:szCs w:val="24"/>
-        </w:rPr>
-        <w:sym w:font="Wingdings" w:char="F0E0"/>
-      </w:r>
-      <w:proofErr w:type="spellStart"/>
-      <w:r>
-        <w:rPr>
-          <w:rFonts w:cs="Helvetica"/>
-          <w:color w:val="000000" w:themeColor="text1"/>
-          <w:sz w:val="24"/>
-          <w:szCs w:val="24"/>
-        </w:rPr>
-        <w:t>git</w:t>
-      </w:r>
-      <w:proofErr w:type="spellEnd"/>
-      <w:r>
-        <w:rPr>
-          <w:rFonts w:cs="Helvetica"/>
-          <w:color w:val="000000" w:themeColor="text1"/>
-          <w:sz w:val="24"/>
-          <w:szCs w:val="24"/>
-        </w:rPr>
-        <w:t xml:space="preserve"> push</w:t>
-      </w:r>
-      <w:r>
-        <w:rPr>
-          <w:rFonts w:cs="Helvetica"/>
-          <w:color w:val="000000" w:themeColor="text1"/>
-          <w:sz w:val="24"/>
-          <w:szCs w:val="24"/>
-        </w:rPr>
-        <w:t>(in Terminal)</w:t>
-      </w:r>
-      <w:r>
-        <w:rPr>
-          <w:rFonts w:cs="Helvetica"/>
-          <w:color w:val="000000" w:themeColor="text1"/>
-          <w:sz w:val="24"/>
-          <w:szCs w:val="24"/>
-        </w:rPr>
-        <w:sym w:font="Wingdings" w:char="F0E0"/>
-      </w:r>
-      <w:proofErr w:type="spellStart"/>
-      <w:r>
-        <w:rPr>
-          <w:rFonts w:cs="Helvetica"/>
-          <w:color w:val="000000" w:themeColor="text1"/>
-          <w:sz w:val="24"/>
-          <w:szCs w:val="24"/>
-        </w:rPr>
-        <w:t>GitHub</w:t>
-      </w:r>
-      <w:proofErr w:type="spellEnd"/>
-    </w:p>
-    <w:p>
-      <w:pPr>
-        <w:widowControl w:val="0"/>
-        <w:tabs>
-          <w:tab w:val="left" w:pos="560"/>
-          <w:tab w:val="left" w:pos="1120"/>
-          <w:tab w:val="left" w:pos="1680"/>
-          <w:tab w:val="left" w:pos="2240"/>
-          <w:tab w:val="left" w:pos="2800"/>
-          <w:tab w:val="left" w:pos="3360"/>
-          <w:tab w:val="left" w:pos="3920"/>
-          <w:tab w:val="left" w:pos="4480"/>
-          <w:tab w:val="left" w:pos="5040"/>
-          <w:tab w:val="left" w:pos="5600"/>
-          <w:tab w:val="left" w:pos="6160"/>
-          <w:tab w:val="left" w:pos="6720"/>
-        </w:tabs>
-        <w:autoSpaceDE w:val="0"/>
-        <w:autoSpaceDN w:val="0"/>
-        <w:adjustRightInd w:val="0"/>
-        <w:spacing w:after="0" w:line="240" w:lineRule="auto"/>
-        <w:rPr>
-          <w:rFonts w:cs="Helvetica"/>
-          <w:color w:val="000000" w:themeColor="text1"/>
-          <w:sz w:val="24"/>
-          <w:szCs w:val="24"/>
-        </w:rPr>
-      </w:pPr>
-    </w:p>
-    <w:p>
-      <w:pPr>
-        <w:widowControl w:val="0"/>
-        <w:tabs>
-          <w:tab w:val="left" w:pos="560"/>
-          <w:tab w:val="left" w:pos="1120"/>
-          <w:tab w:val="left" w:pos="1680"/>
-          <w:tab w:val="left" w:pos="2240"/>
-          <w:tab w:val="left" w:pos="2800"/>
-          <w:tab w:val="left" w:pos="3360"/>
-          <w:tab w:val="left" w:pos="3920"/>
-          <w:tab w:val="left" w:pos="4480"/>
-          <w:tab w:val="left" w:pos="5040"/>
-          <w:tab w:val="left" w:pos="5600"/>
-          <w:tab w:val="left" w:pos="6160"/>
-          <w:tab w:val="left" w:pos="6720"/>
-        </w:tabs>
-        <w:autoSpaceDE w:val="0"/>
-        <w:autoSpaceDN w:val="0"/>
-        <w:adjustRightInd w:val="0"/>
-        <w:spacing w:after="0" w:line="240" w:lineRule="auto"/>
-        <w:rPr>
-          <w:rFonts w:cs="Helvetica"/>
-          <w:b/>
-          <w:color w:val="000000" w:themeColor="text1"/>
-          <w:sz w:val="24"/>
-          <w:szCs w:val="24"/>
-        </w:rPr>
-      </w:pPr>
-      <w:r>
-        <w:rPr>
-          <w:rFonts w:cs="Helvetica"/>
-          <w:b/>
-          <w:color w:val="000000" w:themeColor="text1"/>
-          <w:sz w:val="24"/>
-          <w:szCs w:val="24"/>
-        </w:rPr>
-        <w:t>CSS Layout: Display</w:t>
-      </w:r>
-    </w:p>
-    <w:p>
-      <w:pPr>
-        <w:widowControl w:val="0"/>
-        <w:tabs>
-          <w:tab w:val="left" w:pos="560"/>
-          <w:tab w:val="left" w:pos="1120"/>
-          <w:tab w:val="left" w:pos="1680"/>
-          <w:tab w:val="left" w:pos="2240"/>
-          <w:tab w:val="left" w:pos="2800"/>
-          <w:tab w:val="left" w:pos="3360"/>
-          <w:tab w:val="left" w:pos="3920"/>
-          <w:tab w:val="left" w:pos="4480"/>
-          <w:tab w:val="left" w:pos="5040"/>
-          <w:tab w:val="left" w:pos="5600"/>
-          <w:tab w:val="left" w:pos="6160"/>
-          <w:tab w:val="left" w:pos="6720"/>
-        </w:tabs>
-        <w:autoSpaceDE w:val="0"/>
-        <w:autoSpaceDN w:val="0"/>
-        <w:adjustRightInd w:val="0"/>
-        <w:spacing w:after="0" w:line="240" w:lineRule="auto"/>
-        <w:rPr>
-          <w:rFonts w:cs="Helvetica"/>
-          <w:color w:val="000000" w:themeColor="text1"/>
-          <w:sz w:val="24"/>
-          <w:szCs w:val="24"/>
-        </w:rPr>
-      </w:pPr>
-      <w:r>
-        <w:rPr>
-          <w:rFonts w:cs="Helvetica"/>
-          <w:color w:val="000000" w:themeColor="text1"/>
-          <w:sz w:val="24"/>
-          <w:szCs w:val="24"/>
-          <w:u w:val="single"/>
-        </w:rPr>
         <w:t>Block-level elements</w:t>
       </w:r>
       <w:r>
@@ -7141,7 +7688,6 @@
           <w:sz w:val="24"/>
           <w:szCs w:val="24"/>
         </w:rPr>
-        <w:lastRenderedPageBreak/>
         <w:t>**You cannot add width, height, padding, margin to in-line elements**</w:t>
       </w:r>
     </w:p>
@@ -7567,16 +8113,7 @@
           <w:sz w:val="24"/>
           <w:szCs w:val="24"/>
         </w:rPr>
-        <w:t xml:space="preserve"> </w:t>
-      </w:r>
-      <w:r>
-        <w:rPr>
-          <w:rFonts w:ascii="Times New Roman" w:hAnsi="Times New Roman" w:cs="Times New Roman"/>
-          <w:color w:val="000000" w:themeColor="text1"/>
-          <w:sz w:val="24"/>
-          <w:szCs w:val="24"/>
-        </w:rPr>
-        <w:t>Make a block-level element flow like an inline element, while retaining width, height, padding, and margin</w:t>
+        <w:t xml:space="preserve"> Make a block-level element flow like an inline element, while retaining width, height, padding, and margin</w:t>
       </w:r>
     </w:p>
     <w:p>
@@ -8489,7 +9026,6 @@
           <w:szCs w:val="24"/>
           <w:u w:val="single"/>
         </w:rPr>
-        <w:lastRenderedPageBreak/>
         <w:t>Multi Column Layout:</w:t>
       </w:r>
     </w:p>
@@ -9091,7 +9627,6 @@
           <w:szCs w:val="24"/>
         </w:rPr>
       </w:pPr>
-      <w:bookmarkStart w:id="0" w:name="_GoBack"/>
       <w:r>
         <w:rPr>
           <w:rFonts w:cs="Helvetica"/>
@@ -9150,7 +9685,322 @@
           </wp:inline>
         </w:drawing>
       </w:r>
+    </w:p>
+    <w:p>
+      <w:pPr>
+        <w:widowControl w:val="0"/>
+        <w:tabs>
+          <w:tab w:val="left" w:pos="560"/>
+          <w:tab w:val="left" w:pos="1120"/>
+          <w:tab w:val="left" w:pos="1680"/>
+          <w:tab w:val="left" w:pos="2240"/>
+          <w:tab w:val="left" w:pos="2800"/>
+          <w:tab w:val="left" w:pos="3360"/>
+          <w:tab w:val="left" w:pos="3920"/>
+          <w:tab w:val="left" w:pos="4480"/>
+          <w:tab w:val="left" w:pos="5040"/>
+          <w:tab w:val="left" w:pos="5600"/>
+          <w:tab w:val="left" w:pos="6160"/>
+          <w:tab w:val="left" w:pos="6720"/>
+        </w:tabs>
+        <w:autoSpaceDE w:val="0"/>
+        <w:autoSpaceDN w:val="0"/>
+        <w:adjustRightInd w:val="0"/>
+        <w:spacing w:after="0" w:line="240" w:lineRule="auto"/>
+        <w:rPr>
+          <w:rFonts w:cs="Helvetica"/>
+          <w:color w:val="000000" w:themeColor="text1"/>
+          <w:sz w:val="24"/>
+          <w:szCs w:val="24"/>
+        </w:rPr>
+      </w:pPr>
+    </w:p>
+    <w:p>
+      <w:pPr>
+        <w:widowControl w:val="0"/>
+        <w:tabs>
+          <w:tab w:val="left" w:pos="560"/>
+          <w:tab w:val="left" w:pos="1120"/>
+          <w:tab w:val="left" w:pos="1680"/>
+          <w:tab w:val="left" w:pos="2240"/>
+          <w:tab w:val="left" w:pos="2800"/>
+          <w:tab w:val="left" w:pos="3360"/>
+          <w:tab w:val="left" w:pos="3920"/>
+          <w:tab w:val="left" w:pos="4480"/>
+          <w:tab w:val="left" w:pos="5040"/>
+          <w:tab w:val="left" w:pos="5600"/>
+          <w:tab w:val="left" w:pos="6160"/>
+          <w:tab w:val="left" w:pos="6720"/>
+        </w:tabs>
+        <w:autoSpaceDE w:val="0"/>
+        <w:autoSpaceDN w:val="0"/>
+        <w:adjustRightInd w:val="0"/>
+        <w:spacing w:after="0" w:line="240" w:lineRule="auto"/>
+        <w:rPr>
+          <w:rFonts w:cs="Helvetica"/>
+          <w:color w:val="000000" w:themeColor="text1"/>
+          <w:sz w:val="24"/>
+          <w:szCs w:val="24"/>
+          <w:u w:val="single"/>
+        </w:rPr>
+      </w:pPr>
+      <w:r>
+        <w:rPr>
+          <w:rFonts w:cs="Helvetica"/>
+          <w:color w:val="000000" w:themeColor="text1"/>
+          <w:sz w:val="24"/>
+          <w:szCs w:val="24"/>
+          <w:u w:val="single"/>
+        </w:rPr>
+        <w:t>Chrome Dev Tools:</w:t>
+      </w:r>
+    </w:p>
+    <w:p>
+      <w:pPr>
+        <w:pStyle w:val="ListParagraph"/>
+        <w:widowControl w:val="0"/>
+        <w:numPr>
+          <w:ilvl w:val="0"/>
+          <w:numId w:val="10"/>
+        </w:numPr>
+        <w:tabs>
+          <w:tab w:val="left" w:pos="560"/>
+          <w:tab w:val="left" w:pos="1120"/>
+          <w:tab w:val="left" w:pos="1680"/>
+          <w:tab w:val="left" w:pos="2240"/>
+          <w:tab w:val="left" w:pos="2800"/>
+          <w:tab w:val="left" w:pos="3360"/>
+          <w:tab w:val="left" w:pos="3920"/>
+          <w:tab w:val="left" w:pos="4480"/>
+          <w:tab w:val="left" w:pos="5040"/>
+          <w:tab w:val="left" w:pos="5600"/>
+          <w:tab w:val="left" w:pos="6160"/>
+          <w:tab w:val="left" w:pos="6720"/>
+        </w:tabs>
+        <w:autoSpaceDE w:val="0"/>
+        <w:autoSpaceDN w:val="0"/>
+        <w:adjustRightInd w:val="0"/>
+        <w:spacing w:after="0" w:line="240" w:lineRule="auto"/>
+        <w:rPr>
+          <w:rFonts w:cs="Helvetica"/>
+          <w:color w:val="000000" w:themeColor="text1"/>
+          <w:sz w:val="24"/>
+          <w:szCs w:val="24"/>
+        </w:rPr>
+      </w:pPr>
+      <w:r>
+        <w:rPr>
+          <w:rFonts w:cs="Helvetica"/>
+          <w:color w:val="000000" w:themeColor="text1"/>
+          <w:sz w:val="24"/>
+          <w:szCs w:val="24"/>
+        </w:rPr>
+        <w:t>Click on the three dots on the right to change the view of the tools</w:t>
+      </w:r>
+    </w:p>
+    <w:p>
+      <w:pPr>
+        <w:widowControl w:val="0"/>
+        <w:tabs>
+          <w:tab w:val="left" w:pos="560"/>
+          <w:tab w:val="left" w:pos="1120"/>
+          <w:tab w:val="left" w:pos="1680"/>
+          <w:tab w:val="left" w:pos="2240"/>
+          <w:tab w:val="left" w:pos="2800"/>
+          <w:tab w:val="left" w:pos="3360"/>
+          <w:tab w:val="left" w:pos="3920"/>
+          <w:tab w:val="left" w:pos="4480"/>
+          <w:tab w:val="left" w:pos="5040"/>
+          <w:tab w:val="left" w:pos="5600"/>
+          <w:tab w:val="left" w:pos="6160"/>
+          <w:tab w:val="left" w:pos="6720"/>
+        </w:tabs>
+        <w:autoSpaceDE w:val="0"/>
+        <w:autoSpaceDN w:val="0"/>
+        <w:adjustRightInd w:val="0"/>
+        <w:spacing w:after="0" w:line="240" w:lineRule="auto"/>
+        <w:rPr>
+          <w:rFonts w:cs="Helvetica"/>
+          <w:color w:val="000000" w:themeColor="text1"/>
+          <w:sz w:val="24"/>
+          <w:szCs w:val="24"/>
+        </w:rPr>
+      </w:pPr>
+    </w:p>
+    <w:p>
+      <w:pPr>
+        <w:widowControl w:val="0"/>
+        <w:tabs>
+          <w:tab w:val="left" w:pos="560"/>
+          <w:tab w:val="left" w:pos="1120"/>
+          <w:tab w:val="left" w:pos="1680"/>
+          <w:tab w:val="left" w:pos="2240"/>
+          <w:tab w:val="left" w:pos="2800"/>
+          <w:tab w:val="left" w:pos="3360"/>
+          <w:tab w:val="left" w:pos="3920"/>
+          <w:tab w:val="left" w:pos="4480"/>
+          <w:tab w:val="left" w:pos="5040"/>
+          <w:tab w:val="left" w:pos="5600"/>
+          <w:tab w:val="left" w:pos="6160"/>
+          <w:tab w:val="left" w:pos="6720"/>
+        </w:tabs>
+        <w:autoSpaceDE w:val="0"/>
+        <w:autoSpaceDN w:val="0"/>
+        <w:adjustRightInd w:val="0"/>
+        <w:spacing w:after="0" w:line="240" w:lineRule="auto"/>
+        <w:rPr>
+          <w:rFonts w:cs="Helvetica"/>
+          <w:color w:val="000000" w:themeColor="text1"/>
+          <w:sz w:val="24"/>
+          <w:szCs w:val="24"/>
+        </w:rPr>
+      </w:pPr>
+    </w:p>
+    <w:p>
+      <w:pPr>
+        <w:widowControl w:val="0"/>
+        <w:tabs>
+          <w:tab w:val="left" w:pos="560"/>
+          <w:tab w:val="left" w:pos="1120"/>
+          <w:tab w:val="left" w:pos="1680"/>
+          <w:tab w:val="left" w:pos="2240"/>
+          <w:tab w:val="left" w:pos="2800"/>
+          <w:tab w:val="left" w:pos="3360"/>
+          <w:tab w:val="left" w:pos="3920"/>
+          <w:tab w:val="left" w:pos="4480"/>
+          <w:tab w:val="left" w:pos="5040"/>
+          <w:tab w:val="left" w:pos="5600"/>
+          <w:tab w:val="left" w:pos="6160"/>
+          <w:tab w:val="left" w:pos="6720"/>
+        </w:tabs>
+        <w:autoSpaceDE w:val="0"/>
+        <w:autoSpaceDN w:val="0"/>
+        <w:adjustRightInd w:val="0"/>
+        <w:spacing w:after="0" w:line="240" w:lineRule="auto"/>
+        <w:rPr>
+          <w:rFonts w:cs="Helvetica"/>
+          <w:color w:val="000000" w:themeColor="text1"/>
+          <w:sz w:val="24"/>
+          <w:szCs w:val="24"/>
+          <w:u w:val="single"/>
+        </w:rPr>
+      </w:pPr>
+      <w:r>
+        <w:rPr>
+          <w:rFonts w:cs="Helvetica"/>
+          <w:color w:val="000000" w:themeColor="text1"/>
+          <w:sz w:val="24"/>
+          <w:szCs w:val="24"/>
+          <w:u w:val="single"/>
+        </w:rPr>
+        <w:lastRenderedPageBreak/>
+        <w:t>Homework:</w:t>
+      </w:r>
+      <w:bookmarkStart w:id="0" w:name="_GoBack"/>
       <w:bookmarkEnd w:id="0"/>
+    </w:p>
+    <w:p>
+      <w:pPr>
+        <w:widowControl w:val="0"/>
+        <w:tabs>
+          <w:tab w:val="left" w:pos="560"/>
+          <w:tab w:val="left" w:pos="1120"/>
+          <w:tab w:val="left" w:pos="1680"/>
+          <w:tab w:val="left" w:pos="2240"/>
+          <w:tab w:val="left" w:pos="2800"/>
+          <w:tab w:val="left" w:pos="3360"/>
+          <w:tab w:val="left" w:pos="3920"/>
+          <w:tab w:val="left" w:pos="4480"/>
+          <w:tab w:val="left" w:pos="5040"/>
+          <w:tab w:val="left" w:pos="5600"/>
+          <w:tab w:val="left" w:pos="6160"/>
+          <w:tab w:val="left" w:pos="6720"/>
+        </w:tabs>
+        <w:autoSpaceDE w:val="0"/>
+        <w:autoSpaceDN w:val="0"/>
+        <w:adjustRightInd w:val="0"/>
+        <w:spacing w:after="0" w:line="240" w:lineRule="auto"/>
+        <w:rPr>
+          <w:rFonts w:cs="Helvetica"/>
+          <w:color w:val="000000" w:themeColor="text1"/>
+          <w:sz w:val="24"/>
+          <w:szCs w:val="24"/>
+        </w:rPr>
+      </w:pPr>
+      <w:r>
+        <w:rPr>
+          <w:rFonts w:cs="Helvetica"/>
+          <w:color w:val="000000" w:themeColor="text1"/>
+          <w:sz w:val="24"/>
+          <w:szCs w:val="24"/>
+        </w:rPr>
+        <w:sym w:font="Wingdings" w:char="F0E0"/>
+      </w:r>
+      <w:r>
+        <w:rPr>
+          <w:rFonts w:cs="Helvetica"/>
+          <w:color w:val="000000" w:themeColor="text1"/>
+          <w:sz w:val="24"/>
+          <w:szCs w:val="24"/>
+        </w:rPr>
+        <w:t xml:space="preserve"> recreate the picture and then send to Adriana by next Sunday….</w:t>
+      </w:r>
+    </w:p>
+    <w:p>
+      <w:pPr>
+        <w:widowControl w:val="0"/>
+        <w:tabs>
+          <w:tab w:val="left" w:pos="560"/>
+          <w:tab w:val="left" w:pos="1120"/>
+          <w:tab w:val="left" w:pos="1680"/>
+          <w:tab w:val="left" w:pos="2240"/>
+          <w:tab w:val="left" w:pos="2800"/>
+          <w:tab w:val="left" w:pos="3360"/>
+          <w:tab w:val="left" w:pos="3920"/>
+          <w:tab w:val="left" w:pos="4480"/>
+          <w:tab w:val="left" w:pos="5040"/>
+          <w:tab w:val="left" w:pos="5600"/>
+          <w:tab w:val="left" w:pos="6160"/>
+          <w:tab w:val="left" w:pos="6720"/>
+        </w:tabs>
+        <w:autoSpaceDE w:val="0"/>
+        <w:autoSpaceDN w:val="0"/>
+        <w:adjustRightInd w:val="0"/>
+        <w:spacing w:after="0" w:line="240" w:lineRule="auto"/>
+        <w:rPr>
+          <w:rFonts w:cs="Helvetica"/>
+          <w:color w:val="000000" w:themeColor="text1"/>
+          <w:sz w:val="24"/>
+          <w:szCs w:val="24"/>
+        </w:rPr>
+      </w:pPr>
+      <w:r>
+        <w:rPr>
+          <w:rFonts w:cs="Helvetica"/>
+          <w:color w:val="000000" w:themeColor="text1"/>
+          <w:sz w:val="24"/>
+          <w:szCs w:val="24"/>
+        </w:rPr>
+        <w:sym w:font="Wingdings" w:char="F0E0"/>
+      </w:r>
+      <w:r>
+        <w:rPr>
+          <w:rFonts w:cs="Helvetica"/>
+          <w:color w:val="000000" w:themeColor="text1"/>
+          <w:sz w:val="24"/>
+          <w:szCs w:val="24"/>
+        </w:rPr>
+        <w:t xml:space="preserve"> come in with ideas for site (maybe make an adobe illustrator file</w:t>
+      </w:r>
+      <w:r>
+        <w:rPr>
+          <w:rFonts w:cs="Helvetica"/>
+          <w:color w:val="000000" w:themeColor="text1"/>
+          <w:sz w:val="24"/>
+          <w:szCs w:val="24"/>
+        </w:rPr>
+        <w:t>)</w:t>
+      </w:r>
     </w:p>
     <w:sectPr>
       <w:footerReference w:type="default" r:id="rId16"/>
@@ -9218,7 +10068,7 @@
           <w:rPr>
             <w:noProof/>
           </w:rPr>
-          <w:t>5</w:t>
+          <w:t>7</w:t>
         </w:r>
         <w:r>
           <w:rPr>
@@ -9410,9 +10260,9 @@
     </w:lvl>
   </w:abstractNum>
   <w:abstractNum w:abstractNumId="3">
-    <w:nsid w:val="42C66B54"/>
+    <w:nsid w:val="328C5FD9"/>
     <w:multiLevelType w:val="hybridMultilevel"/>
-    <w:tmpl w:val="73C6F4DC"/>
+    <w:tmpl w:val="860E6136"/>
     <w:lvl w:ilvl="0" w:tplc="04090003">
       <w:start w:val="1"/>
       <w:numFmt w:val="bullet"/>
@@ -9523,6 +10373,119 @@
     </w:lvl>
   </w:abstractNum>
   <w:abstractNum w:abstractNumId="4">
+    <w:nsid w:val="42C66B54"/>
+    <w:multiLevelType w:val="hybridMultilevel"/>
+    <w:tmpl w:val="73C6F4DC"/>
+    <w:lvl w:ilvl="0" w:tplc="04090003">
+      <w:start w:val="1"/>
+      <w:numFmt w:val="bullet"/>
+      <w:lvlText w:val="o"/>
+      <w:lvlJc w:val="left"/>
+      <w:pPr>
+        <w:ind w:left="720" w:hanging="360"/>
+      </w:pPr>
+      <w:rPr>
+        <w:rFonts w:ascii="Courier New" w:hAnsi="Courier New" w:cs="Courier New" w:hint="default"/>
+      </w:rPr>
+    </w:lvl>
+    <w:lvl w:ilvl="1" w:tplc="04090003" w:tentative="1">
+      <w:start w:val="1"/>
+      <w:numFmt w:val="bullet"/>
+      <w:lvlText w:val="o"/>
+      <w:lvlJc w:val="left"/>
+      <w:pPr>
+        <w:ind w:left="1440" w:hanging="360"/>
+      </w:pPr>
+      <w:rPr>
+        <w:rFonts w:ascii="Courier New" w:hAnsi="Courier New" w:cs="Courier New" w:hint="default"/>
+      </w:rPr>
+    </w:lvl>
+    <w:lvl w:ilvl="2" w:tplc="04090005" w:tentative="1">
+      <w:start w:val="1"/>
+      <w:numFmt w:val="bullet"/>
+      <w:lvlText w:val=""/>
+      <w:lvlJc w:val="left"/>
+      <w:pPr>
+        <w:ind w:left="2160" w:hanging="360"/>
+      </w:pPr>
+      <w:rPr>
+        <w:rFonts w:ascii="Wingdings" w:hAnsi="Wingdings" w:hint="default"/>
+      </w:rPr>
+    </w:lvl>
+    <w:lvl w:ilvl="3" w:tplc="04090001" w:tentative="1">
+      <w:start w:val="1"/>
+      <w:numFmt w:val="bullet"/>
+      <w:lvlText w:val=""/>
+      <w:lvlJc w:val="left"/>
+      <w:pPr>
+        <w:ind w:left="2880" w:hanging="360"/>
+      </w:pPr>
+      <w:rPr>
+        <w:rFonts w:ascii="Symbol" w:hAnsi="Symbol" w:hint="default"/>
+      </w:rPr>
+    </w:lvl>
+    <w:lvl w:ilvl="4" w:tplc="04090003" w:tentative="1">
+      <w:start w:val="1"/>
+      <w:numFmt w:val="bullet"/>
+      <w:lvlText w:val="o"/>
+      <w:lvlJc w:val="left"/>
+      <w:pPr>
+        <w:ind w:left="3600" w:hanging="360"/>
+      </w:pPr>
+      <w:rPr>
+        <w:rFonts w:ascii="Courier New" w:hAnsi="Courier New" w:cs="Courier New" w:hint="default"/>
+      </w:rPr>
+    </w:lvl>
+    <w:lvl w:ilvl="5" w:tplc="04090005" w:tentative="1">
+      <w:start w:val="1"/>
+      <w:numFmt w:val="bullet"/>
+      <w:lvlText w:val=""/>
+      <w:lvlJc w:val="left"/>
+      <w:pPr>
+        <w:ind w:left="4320" w:hanging="360"/>
+      </w:pPr>
+      <w:rPr>
+        <w:rFonts w:ascii="Wingdings" w:hAnsi="Wingdings" w:hint="default"/>
+      </w:rPr>
+    </w:lvl>
+    <w:lvl w:ilvl="6" w:tplc="04090001" w:tentative="1">
+      <w:start w:val="1"/>
+      <w:numFmt w:val="bullet"/>
+      <w:lvlText w:val=""/>
+      <w:lvlJc w:val="left"/>
+      <w:pPr>
+        <w:ind w:left="5040" w:hanging="360"/>
+      </w:pPr>
+      <w:rPr>
+        <w:rFonts w:ascii="Symbol" w:hAnsi="Symbol" w:hint="default"/>
+      </w:rPr>
+    </w:lvl>
+    <w:lvl w:ilvl="7" w:tplc="04090003" w:tentative="1">
+      <w:start w:val="1"/>
+      <w:numFmt w:val="bullet"/>
+      <w:lvlText w:val="o"/>
+      <w:lvlJc w:val="left"/>
+      <w:pPr>
+        <w:ind w:left="5760" w:hanging="360"/>
+      </w:pPr>
+      <w:rPr>
+        <w:rFonts w:ascii="Courier New" w:hAnsi="Courier New" w:cs="Courier New" w:hint="default"/>
+      </w:rPr>
+    </w:lvl>
+    <w:lvl w:ilvl="8" w:tplc="04090005" w:tentative="1">
+      <w:start w:val="1"/>
+      <w:numFmt w:val="bullet"/>
+      <w:lvlText w:val=""/>
+      <w:lvlJc w:val="left"/>
+      <w:pPr>
+        <w:ind w:left="6480" w:hanging="360"/>
+      </w:pPr>
+      <w:rPr>
+        <w:rFonts w:ascii="Wingdings" w:hAnsi="Wingdings" w:hint="default"/>
+      </w:rPr>
+    </w:lvl>
+  </w:abstractNum>
+  <w:abstractNum w:abstractNumId="5">
     <w:nsid w:val="43FF6040"/>
     <w:multiLevelType w:val="hybridMultilevel"/>
     <w:tmpl w:val="82124EF8"/>
@@ -9635,7 +10598,7 @@
       </w:rPr>
     </w:lvl>
   </w:abstractNum>
-  <w:abstractNum w:abstractNumId="5">
+  <w:abstractNum w:abstractNumId="6">
     <w:nsid w:val="540C1F67"/>
     <w:multiLevelType w:val="hybridMultilevel"/>
     <w:tmpl w:val="B68ED4C0"/>
@@ -9748,7 +10711,7 @@
       </w:rPr>
     </w:lvl>
   </w:abstractNum>
-  <w:abstractNum w:abstractNumId="6">
+  <w:abstractNum w:abstractNumId="7">
     <w:nsid w:val="68AB4355"/>
     <w:multiLevelType w:val="hybridMultilevel"/>
     <w:tmpl w:val="0B203272"/>
@@ -9841,7 +10804,7 @@
       </w:pPr>
     </w:lvl>
   </w:abstractNum>
-  <w:abstractNum w:abstractNumId="7">
+  <w:abstractNum w:abstractNumId="8">
     <w:nsid w:val="6A773154"/>
     <w:multiLevelType w:val="hybridMultilevel"/>
     <w:tmpl w:val="2DAA5686"/>
@@ -9953,7 +10916,7 @@
       </w:rPr>
     </w:lvl>
   </w:abstractNum>
-  <w:abstractNum w:abstractNumId="8">
+  <w:abstractNum w:abstractNumId="9">
     <w:nsid w:val="6E6D189E"/>
     <w:multiLevelType w:val="hybridMultilevel"/>
     <w:tmpl w:val="4A6A5306"/>
@@ -10076,22 +11039,25 @@
     <w:abstractNumId w:val="2"/>
   </w:num>
   <w:num w:numId="4">
+    <w:abstractNumId w:val="7"/>
+  </w:num>
+  <w:num w:numId="5">
+    <w:abstractNumId w:val="9"/>
+  </w:num>
+  <w:num w:numId="6">
+    <w:abstractNumId w:val="5"/>
+  </w:num>
+  <w:num w:numId="7">
     <w:abstractNumId w:val="6"/>
   </w:num>
-  <w:num w:numId="5">
+  <w:num w:numId="8">
+    <w:abstractNumId w:val="4"/>
+  </w:num>
+  <w:num w:numId="9">
     <w:abstractNumId w:val="8"/>
   </w:num>
-  <w:num w:numId="6">
-    <w:abstractNumId w:val="4"/>
-  </w:num>
-  <w:num w:numId="7">
-    <w:abstractNumId w:val="5"/>
-  </w:num>
-  <w:num w:numId="8">
+  <w:num w:numId="10">
     <w:abstractNumId w:val="3"/>
-  </w:num>
-  <w:num w:numId="9">
-    <w:abstractNumId w:val="7"/>
   </w:num>
 </w:numbering>
 </file>

</xml_diff>